<commit_message>
Updated experiment documentation adding response variables
</commit_message>
<xml_diff>
--- a/docs/experiment design.docx
+++ b/docs/experiment design.docx
@@ -132,8 +132,73 @@
     </w:p>
     <w:p>
       <w:pPr>
-        <w:rPr/>
-      </w:pPr>
+        <w:spacing w:after="240" w:lineRule="auto"/>
+        <w:rPr>
+          <w:sz w:val="24"/>
+          <w:szCs w:val="24"/>
+        </w:rPr>
+      </w:pPr>
+      <w:r>
+        <w:rPr>
+          <w:sz w:val="24"/>
+          <w:szCs w:val="24"/>
+          <w:rtl w:val="0"/>
+        </w:rPr>
+        <w:t xml:space="preserve">Variables de respuesta</w:t>
+      </w:r>
+    </w:p>
+    <w:p>
+      <w:pPr>
+        <w:rPr/>
+      </w:pPr>
+      <w:r>
+        <w:rPr>
+          <w:rtl w:val="0"/>
+        </w:rPr>
+        <w:t xml:space="preserve">Las variables de respuesta que serán tomadas en cuenta en este experimento son el tiempo y la correctitud, ya que son la principal métrica para evaluar el desempeño de una implementación de Decision Tree. Las unidades utilizadas para la medición del tiempo serán los milisegundos, ya que proveen la suficiente precisión buscada para el desarrollo de las comparaciones.</w:t>
+      </w:r>
+    </w:p>
+    <w:p>
+      <w:pPr>
+        <w:rPr/>
+      </w:pPr>
+      <w:r>
+        <w:rPr>
+          <w:rtl w:val="0"/>
+        </w:rPr>
+      </w:r>
+    </w:p>
+    <w:p>
+      <w:pPr>
+        <w:rPr/>
+      </w:pPr>
+      <w:r>
+        <w:rPr>
+          <w:rtl w:val="0"/>
+        </w:rPr>
+        <w:t xml:space="preserve">Nuestra herramienta de evaluación para el tiempo será el método Stopwatch de C#.</w:t>
+      </w:r>
+    </w:p>
+    <w:p>
+      <w:pPr>
+        <w:rPr/>
+      </w:pPr>
+      <w:r>
+        <w:rPr>
+          <w:rtl w:val="0"/>
+        </w:rPr>
+      </w:r>
+    </w:p>
+    <w:p>
+      <w:pPr>
+        <w:rPr/>
+      </w:pPr>
+      <w:r>
+        <w:rPr>
+          <w:rtl w:val="0"/>
+        </w:rPr>
+        <w:t xml:space="preserve">Debido a que la medición varía con esta herramienta, se probará cada caso 4 veces y se utilizará el tiempo promedio entre cada caso, logrando así una medida mas precisa del desempeño.</w:t>
+      </w:r>
       <w:r>
         <w:rPr>
           <w:rtl w:val="0"/>

</xml_diff>

<commit_message>
updated experiment design document adding study factors
</commit_message>
<xml_diff>
--- a/docs/experiment design.docx
+++ b/docs/experiment design.docx
@@ -176,29 +176,264 @@
         <w:rPr>
           <w:rtl w:val="0"/>
         </w:rPr>
-        <w:t xml:space="preserve">Nuestra herramienta de evaluación para el tiempo será el método Stopwatch de C#.</w:t>
-      </w:r>
-    </w:p>
-    <w:p>
-      <w:pPr>
-        <w:rPr/>
-      </w:pPr>
-      <w:r>
-        <w:rPr>
-          <w:rtl w:val="0"/>
-        </w:rPr>
-      </w:r>
-    </w:p>
-    <w:p>
-      <w:pPr>
-        <w:rPr/>
-      </w:pPr>
-      <w:r>
-        <w:rPr>
-          <w:rtl w:val="0"/>
-        </w:rPr>
-        <w:t xml:space="preserve">Debido a que la medición varía con esta herramienta, se probará cada caso 4 veces y se utilizará el tiempo promedio entre cada caso, logrando así una medida mas precisa del desempeño.</w:t>
-      </w:r>
+        <w:t xml:space="preserve">Nuestra herramienta de evaluación para el tiempo será el método Stopwatch de C# y para la correctitud, el porcentaje de aciertos respecto al total.</w:t>
+      </w:r>
+    </w:p>
+    <w:p>
+      <w:pPr>
+        <w:rPr/>
+      </w:pPr>
+      <w:r>
+        <w:rPr>
+          <w:rtl w:val="0"/>
+        </w:rPr>
+      </w:r>
+    </w:p>
+    <w:p>
+      <w:pPr>
+        <w:rPr/>
+      </w:pPr>
+      <w:r>
+        <w:rPr>
+          <w:rtl w:val="0"/>
+        </w:rPr>
+        <w:t xml:space="preserve">Debido a que la medición varía con esta herramienta, se probará cada caso 4 veces y se utilizará el tiempo promedio entre cada caso, logrando así una medida más precisa del desempeño.</w:t>
+      </w:r>
+    </w:p>
+    <w:p>
+      <w:pPr>
+        <w:rPr/>
+      </w:pPr>
+      <w:r>
+        <w:rPr>
+          <w:rtl w:val="0"/>
+        </w:rPr>
+      </w:r>
+    </w:p>
+    <w:p>
+      <w:pPr>
+        <w:spacing w:after="240" w:before="240" w:lineRule="auto"/>
+        <w:rPr>
+          <w:sz w:val="24"/>
+          <w:szCs w:val="24"/>
+        </w:rPr>
+      </w:pPr>
+      <w:r>
+        <w:rPr>
+          <w:sz w:val="24"/>
+          <w:szCs w:val="24"/>
+          <w:rtl w:val="0"/>
+        </w:rPr>
+        <w:t xml:space="preserve">Factores a estudiar</w:t>
+      </w:r>
+    </w:p>
+    <w:p>
+      <w:pPr>
+        <w:spacing w:after="240" w:before="240" w:lineRule="auto"/>
+        <w:rPr/>
+      </w:pPr>
+      <w:r>
+        <w:rPr>
+          <w:rtl w:val="0"/>
+        </w:rPr>
+        <w:t xml:space="preserve">Factores controlables:</w:t>
+      </w:r>
+    </w:p>
+    <w:p>
+      <w:pPr>
+        <w:numPr>
+          <w:ilvl w:val="0"/>
+          <w:numId w:val="2"/>
+        </w:numPr>
+        <w:spacing w:line="240" w:lineRule="auto"/>
+        <w:ind w:left="720" w:hanging="360"/>
+        <w:rPr>
+          <w:u w:val="none"/>
+        </w:rPr>
+      </w:pPr>
+      <w:r>
+        <w:rPr>
+          <w:rtl w:val="0"/>
+        </w:rPr>
+        <w:t xml:space="preserve">Implementación del decision Tree utilizada</w:t>
+      </w:r>
+    </w:p>
+    <w:p>
+      <w:pPr>
+        <w:numPr>
+          <w:ilvl w:val="0"/>
+          <w:numId w:val="2"/>
+        </w:numPr>
+        <w:spacing w:line="240" w:lineRule="auto"/>
+        <w:ind w:left="720" w:hanging="360"/>
+        <w:rPr>
+          <w:u w:val="none"/>
+        </w:rPr>
+      </w:pPr>
+      <w:r>
+        <w:rPr>
+          <w:rtl w:val="0"/>
+        </w:rPr>
+        <w:t xml:space="preserve">Cantidad de los datos del dataset utilizado para entrenamiento</w:t>
+      </w:r>
+    </w:p>
+    <w:p>
+      <w:pPr>
+        <w:numPr>
+          <w:ilvl w:val="0"/>
+          <w:numId w:val="2"/>
+        </w:numPr>
+        <w:spacing w:line="240" w:lineRule="auto"/>
+        <w:ind w:left="720" w:hanging="360"/>
+        <w:rPr>
+          <w:u w:val="none"/>
+        </w:rPr>
+      </w:pPr>
+      <w:r>
+        <w:rPr>
+          <w:rtl w:val="0"/>
+        </w:rPr>
+        <w:t xml:space="preserve">Lenguaje de programación</w:t>
+      </w:r>
+    </w:p>
+    <w:p>
+      <w:pPr>
+        <w:numPr>
+          <w:ilvl w:val="0"/>
+          <w:numId w:val="2"/>
+        </w:numPr>
+        <w:spacing w:line="240" w:lineRule="auto"/>
+        <w:ind w:left="720" w:hanging="360"/>
+        <w:rPr>
+          <w:u w:val="none"/>
+        </w:rPr>
+      </w:pPr>
+      <w:r>
+        <w:rPr>
+          <w:rtl w:val="0"/>
+        </w:rPr>
+        <w:t xml:space="preserve">Cantidad de procesos ejecutados en segundo plano</w:t>
+      </w:r>
+    </w:p>
+    <w:p>
+      <w:pPr>
+        <w:numPr>
+          <w:ilvl w:val="0"/>
+          <w:numId w:val="2"/>
+        </w:numPr>
+        <w:spacing w:line="240" w:lineRule="auto"/>
+        <w:ind w:left="720" w:hanging="360"/>
+        <w:rPr>
+          <w:u w:val="none"/>
+        </w:rPr>
+      </w:pPr>
+      <w:r>
+        <w:rPr>
+          <w:rtl w:val="0"/>
+        </w:rPr>
+        <w:t xml:space="preserve">Cantidad de ram del pc (haciendo uso de máquinas virtuales)</w:t>
+      </w:r>
+    </w:p>
+    <w:p>
+      <w:pPr>
+        <w:numPr>
+          <w:ilvl w:val="0"/>
+          <w:numId w:val="2"/>
+        </w:numPr>
+        <w:spacing w:line="240" w:lineRule="auto"/>
+        <w:ind w:left="720" w:hanging="360"/>
+        <w:rPr>
+          <w:u w:val="none"/>
+        </w:rPr>
+      </w:pPr>
+      <w:r>
+        <w:rPr>
+          <w:rtl w:val="0"/>
+        </w:rPr>
+        <w:t xml:space="preserve">Cantidad de variables utilizadas para la clasificación</w:t>
+      </w:r>
+    </w:p>
+    <w:p>
+      <w:pPr>
+        <w:spacing w:line="240" w:lineRule="auto"/>
+        <w:ind w:left="0" w:firstLine="0"/>
+        <w:rPr/>
+      </w:pPr>
+      <w:r>
+        <w:rPr>
+          <w:rtl w:val="0"/>
+        </w:rPr>
+      </w:r>
+    </w:p>
+    <w:p>
+      <w:pPr>
+        <w:spacing w:line="240" w:lineRule="auto"/>
+        <w:ind w:left="0" w:firstLine="0"/>
+        <w:rPr/>
+      </w:pPr>
+      <w:r>
+        <w:rPr>
+          <w:rtl w:val="0"/>
+        </w:rPr>
+      </w:r>
+    </w:p>
+    <w:p>
+      <w:pPr>
+        <w:spacing w:line="240" w:lineRule="auto"/>
+        <w:ind w:left="0" w:firstLine="0"/>
+        <w:rPr/>
+      </w:pPr>
+      <w:r>
+        <w:rPr>
+          <w:rtl w:val="0"/>
+        </w:rPr>
+        <w:t xml:space="preserve">Factores no controlables</w:t>
+      </w:r>
+    </w:p>
+    <w:p>
+      <w:pPr>
+        <w:numPr>
+          <w:ilvl w:val="0"/>
+          <w:numId w:val="1"/>
+        </w:numPr>
+        <w:spacing w:line="240" w:lineRule="auto"/>
+        <w:ind w:left="720" w:hanging="360"/>
+        <w:rPr>
+          <w:u w:val="none"/>
+        </w:rPr>
+      </w:pPr>
+      <w:r>
+        <w:rPr>
+          <w:rtl w:val="0"/>
+        </w:rPr>
+        <w:t xml:space="preserve">Procesos fundamentales del sistema operativo</w:t>
+      </w:r>
+    </w:p>
+    <w:p>
+      <w:pPr>
+        <w:numPr>
+          <w:ilvl w:val="0"/>
+          <w:numId w:val="1"/>
+        </w:numPr>
+        <w:spacing w:line="240" w:lineRule="auto"/>
+        <w:ind w:left="720" w:hanging="360"/>
+        <w:rPr>
+          <w:u w:val="none"/>
+        </w:rPr>
+      </w:pPr>
+      <w:r>
+        <w:rPr>
+          <w:rtl w:val="0"/>
+        </w:rPr>
+        <w:t xml:space="preserve">Nivel de fragmentación del disco duro del computador donde se ejecuta el algoritmo</w:t>
+      </w:r>
+    </w:p>
+    <w:p>
+      <w:pPr>
+        <w:spacing w:line="240" w:lineRule="auto"/>
+        <w:ind w:left="0" w:firstLine="0"/>
+        <w:rPr/>
+      </w:pPr>
       <w:r>
         <w:rPr>
           <w:rtl w:val="0"/>
@@ -298,7 +533,234 @@
 </file>
 
 <file path=word/numbering.xml><?xml version="1.0" encoding="utf-8"?>
-<w:numbering xmlns:mc="http://schemas.openxmlformats.org/markup-compatibility/2006" xmlns:o="urn:schemas-microsoft-com:office:office" xmlns:r="http://schemas.openxmlformats.org/officeDocument/2006/relationships" xmlns:m="http://schemas.openxmlformats.org/officeDocument/2006/math" xmlns:v="urn:schemas-microsoft-com:vml" xmlns:wp="http://schemas.openxmlformats.org/drawingml/2006/wordprocessingDrawing" xmlns:w10="urn:schemas-microsoft-com:office:word" xmlns:w="http://schemas.openxmlformats.org/wordprocessingml/2006/main" xmlns:wne="http://schemas.microsoft.com/office/word/2006/wordml" xmlns:sl="http://schemas.openxmlformats.org/schemaLibrary/2006/main" xmlns:a="http://schemas.openxmlformats.org/drawingml/2006/main" xmlns:pic="http://schemas.openxmlformats.org/drawingml/2006/picture" xmlns:c="http://schemas.openxmlformats.org/drawingml/2006/chart" xmlns:lc="http://schemas.openxmlformats.org/drawingml/2006/lockedCanvas" xmlns:dgm="http://schemas.openxmlformats.org/drawingml/2006/diagram" xmlns:wps="http://schemas.microsoft.com/office/word/2010/wordprocessingShape" xmlns:wpg="http://schemas.microsoft.com/office/word/2010/wordprocessingGroup" xmlns:w14="http://schemas.microsoft.com/office/word/2010/wordml" xmlns:w15="http://schemas.microsoft.com/office/word/2012/wordml"/>
+<w:numbering xmlns:mc="http://schemas.openxmlformats.org/markup-compatibility/2006" xmlns:o="urn:schemas-microsoft-com:office:office" xmlns:r="http://schemas.openxmlformats.org/officeDocument/2006/relationships" xmlns:m="http://schemas.openxmlformats.org/officeDocument/2006/math" xmlns:v="urn:schemas-microsoft-com:vml" xmlns:wp="http://schemas.openxmlformats.org/drawingml/2006/wordprocessingDrawing" xmlns:w10="urn:schemas-microsoft-com:office:word" xmlns:w="http://schemas.openxmlformats.org/wordprocessingml/2006/main" xmlns:wne="http://schemas.microsoft.com/office/word/2006/wordml" xmlns:sl="http://schemas.openxmlformats.org/schemaLibrary/2006/main" xmlns:a="http://schemas.openxmlformats.org/drawingml/2006/main" xmlns:pic="http://schemas.openxmlformats.org/drawingml/2006/picture" xmlns:c="http://schemas.openxmlformats.org/drawingml/2006/chart" xmlns:lc="http://schemas.openxmlformats.org/drawingml/2006/lockedCanvas" xmlns:dgm="http://schemas.openxmlformats.org/drawingml/2006/diagram" xmlns:wps="http://schemas.microsoft.com/office/word/2010/wordprocessingShape" xmlns:wpg="http://schemas.microsoft.com/office/word/2010/wordprocessingGroup" xmlns:w14="http://schemas.microsoft.com/office/word/2010/wordml" xmlns:w15="http://schemas.microsoft.com/office/word/2012/wordml">
+  <w:abstractNum w:abstractNumId="1">
+    <w:lvl w:ilvl="0">
+      <w:start w:val="1"/>
+      <w:numFmt w:val="bullet"/>
+      <w:lvlText w:val="●"/>
+      <w:lvlJc w:val="left"/>
+      <w:pPr>
+        <w:ind w:left="720" w:hanging="360"/>
+      </w:pPr>
+      <w:rPr>
+        <w:u w:val="none"/>
+      </w:rPr>
+    </w:lvl>
+    <w:lvl w:ilvl="1">
+      <w:start w:val="1"/>
+      <w:numFmt w:val="bullet"/>
+      <w:lvlText w:val="○"/>
+      <w:lvlJc w:val="left"/>
+      <w:pPr>
+        <w:ind w:left="1440" w:hanging="360"/>
+      </w:pPr>
+      <w:rPr>
+        <w:u w:val="none"/>
+      </w:rPr>
+    </w:lvl>
+    <w:lvl w:ilvl="2">
+      <w:start w:val="1"/>
+      <w:numFmt w:val="bullet"/>
+      <w:lvlText w:val="■"/>
+      <w:lvlJc w:val="left"/>
+      <w:pPr>
+        <w:ind w:left="2160" w:hanging="360"/>
+      </w:pPr>
+      <w:rPr>
+        <w:u w:val="none"/>
+      </w:rPr>
+    </w:lvl>
+    <w:lvl w:ilvl="3">
+      <w:start w:val="1"/>
+      <w:numFmt w:val="bullet"/>
+      <w:lvlText w:val="●"/>
+      <w:lvlJc w:val="left"/>
+      <w:pPr>
+        <w:ind w:left="2880" w:hanging="360"/>
+      </w:pPr>
+      <w:rPr>
+        <w:u w:val="none"/>
+      </w:rPr>
+    </w:lvl>
+    <w:lvl w:ilvl="4">
+      <w:start w:val="1"/>
+      <w:numFmt w:val="bullet"/>
+      <w:lvlText w:val="○"/>
+      <w:lvlJc w:val="left"/>
+      <w:pPr>
+        <w:ind w:left="3600" w:hanging="360"/>
+      </w:pPr>
+      <w:rPr>
+        <w:u w:val="none"/>
+      </w:rPr>
+    </w:lvl>
+    <w:lvl w:ilvl="5">
+      <w:start w:val="1"/>
+      <w:numFmt w:val="bullet"/>
+      <w:lvlText w:val="■"/>
+      <w:lvlJc w:val="left"/>
+      <w:pPr>
+        <w:ind w:left="4320" w:hanging="360"/>
+      </w:pPr>
+      <w:rPr>
+        <w:u w:val="none"/>
+      </w:rPr>
+    </w:lvl>
+    <w:lvl w:ilvl="6">
+      <w:start w:val="1"/>
+      <w:numFmt w:val="bullet"/>
+      <w:lvlText w:val="●"/>
+      <w:lvlJc w:val="left"/>
+      <w:pPr>
+        <w:ind w:left="5040" w:hanging="360"/>
+      </w:pPr>
+      <w:rPr>
+        <w:u w:val="none"/>
+      </w:rPr>
+    </w:lvl>
+    <w:lvl w:ilvl="7">
+      <w:start w:val="1"/>
+      <w:numFmt w:val="bullet"/>
+      <w:lvlText w:val="○"/>
+      <w:lvlJc w:val="left"/>
+      <w:pPr>
+        <w:ind w:left="5760" w:hanging="360"/>
+      </w:pPr>
+      <w:rPr>
+        <w:u w:val="none"/>
+      </w:rPr>
+    </w:lvl>
+    <w:lvl w:ilvl="8">
+      <w:start w:val="1"/>
+      <w:numFmt w:val="bullet"/>
+      <w:lvlText w:val="■"/>
+      <w:lvlJc w:val="left"/>
+      <w:pPr>
+        <w:ind w:left="6480" w:hanging="360"/>
+      </w:pPr>
+      <w:rPr>
+        <w:u w:val="none"/>
+      </w:rPr>
+    </w:lvl>
+  </w:abstractNum>
+  <w:abstractNum w:abstractNumId="2">
+    <w:lvl w:ilvl="0">
+      <w:start w:val="1"/>
+      <w:numFmt w:val="bullet"/>
+      <w:lvlText w:val="●"/>
+      <w:lvlJc w:val="left"/>
+      <w:pPr>
+        <w:ind w:left="720" w:hanging="360"/>
+      </w:pPr>
+      <w:rPr>
+        <w:u w:val="none"/>
+      </w:rPr>
+    </w:lvl>
+    <w:lvl w:ilvl="1">
+      <w:start w:val="1"/>
+      <w:numFmt w:val="bullet"/>
+      <w:lvlText w:val="○"/>
+      <w:lvlJc w:val="left"/>
+      <w:pPr>
+        <w:ind w:left="1440" w:hanging="360"/>
+      </w:pPr>
+      <w:rPr>
+        <w:u w:val="none"/>
+      </w:rPr>
+    </w:lvl>
+    <w:lvl w:ilvl="2">
+      <w:start w:val="1"/>
+      <w:numFmt w:val="bullet"/>
+      <w:lvlText w:val="■"/>
+      <w:lvlJc w:val="left"/>
+      <w:pPr>
+        <w:ind w:left="2160" w:hanging="360"/>
+      </w:pPr>
+      <w:rPr>
+        <w:u w:val="none"/>
+      </w:rPr>
+    </w:lvl>
+    <w:lvl w:ilvl="3">
+      <w:start w:val="1"/>
+      <w:numFmt w:val="bullet"/>
+      <w:lvlText w:val="●"/>
+      <w:lvlJc w:val="left"/>
+      <w:pPr>
+        <w:ind w:left="2880" w:hanging="360"/>
+      </w:pPr>
+      <w:rPr>
+        <w:u w:val="none"/>
+      </w:rPr>
+    </w:lvl>
+    <w:lvl w:ilvl="4">
+      <w:start w:val="1"/>
+      <w:numFmt w:val="bullet"/>
+      <w:lvlText w:val="○"/>
+      <w:lvlJc w:val="left"/>
+      <w:pPr>
+        <w:ind w:left="3600" w:hanging="360"/>
+      </w:pPr>
+      <w:rPr>
+        <w:u w:val="none"/>
+      </w:rPr>
+    </w:lvl>
+    <w:lvl w:ilvl="5">
+      <w:start w:val="1"/>
+      <w:numFmt w:val="bullet"/>
+      <w:lvlText w:val="■"/>
+      <w:lvlJc w:val="left"/>
+      <w:pPr>
+        <w:ind w:left="4320" w:hanging="360"/>
+      </w:pPr>
+      <w:rPr>
+        <w:u w:val="none"/>
+      </w:rPr>
+    </w:lvl>
+    <w:lvl w:ilvl="6">
+      <w:start w:val="1"/>
+      <w:numFmt w:val="bullet"/>
+      <w:lvlText w:val="●"/>
+      <w:lvlJc w:val="left"/>
+      <w:pPr>
+        <w:ind w:left="5040" w:hanging="360"/>
+      </w:pPr>
+      <w:rPr>
+        <w:u w:val="none"/>
+      </w:rPr>
+    </w:lvl>
+    <w:lvl w:ilvl="7">
+      <w:start w:val="1"/>
+      <w:numFmt w:val="bullet"/>
+      <w:lvlText w:val="○"/>
+      <w:lvlJc w:val="left"/>
+      <w:pPr>
+        <w:ind w:left="5760" w:hanging="360"/>
+      </w:pPr>
+      <w:rPr>
+        <w:u w:val="none"/>
+      </w:rPr>
+    </w:lvl>
+    <w:lvl w:ilvl="8">
+      <w:start w:val="1"/>
+      <w:numFmt w:val="bullet"/>
+      <w:lvlText w:val="■"/>
+      <w:lvlJc w:val="left"/>
+      <w:pPr>
+        <w:ind w:left="6480" w:hanging="360"/>
+      </w:pPr>
+      <w:rPr>
+        <w:u w:val="none"/>
+      </w:rPr>
+    </w:lvl>
+  </w:abstractNum>
+  <w:num w:numId="1">
+    <w:abstractNumId w:val="1"/>
+  </w:num>
+  <w:num w:numId="2">
+    <w:abstractNumId w:val="2"/>
+  </w:num>
+</w:numbering>
 </file>
 
 <file path=word/styles.xml><?xml version="1.0" encoding="utf-8"?>

</xml_diff>

<commit_message>
Levels of each factor added
</commit_message>
<xml_diff>
--- a/docs/experiment design.docx
+++ b/docs/experiment design.docx
@@ -237,6 +237,244 @@
           <w:rtl w:val="0"/>
         </w:rPr>
         <w:t xml:space="preserve">Factores controlables:</w:t>
+      </w:r>
+    </w:p>
+    <w:p>
+      <w:pPr>
+        <w:numPr>
+          <w:ilvl w:val="0"/>
+          <w:numId w:val="3"/>
+        </w:numPr>
+        <w:spacing w:line="240" w:lineRule="auto"/>
+        <w:ind w:left="720" w:hanging="360"/>
+        <w:rPr>
+          <w:u w:val="none"/>
+        </w:rPr>
+      </w:pPr>
+      <w:r>
+        <w:rPr>
+          <w:rtl w:val="0"/>
+        </w:rPr>
+        <w:t xml:space="preserve">Implementación del decision Tree utilizada</w:t>
+      </w:r>
+    </w:p>
+    <w:p>
+      <w:pPr>
+        <w:numPr>
+          <w:ilvl w:val="0"/>
+          <w:numId w:val="3"/>
+        </w:numPr>
+        <w:spacing w:line="240" w:lineRule="auto"/>
+        <w:ind w:left="720" w:hanging="360"/>
+        <w:rPr>
+          <w:u w:val="none"/>
+        </w:rPr>
+      </w:pPr>
+      <w:r>
+        <w:rPr>
+          <w:rtl w:val="0"/>
+        </w:rPr>
+        <w:t xml:space="preserve">porcentaje de los datos del dataset utilizado para entrenamiento</w:t>
+      </w:r>
+    </w:p>
+    <w:p>
+      <w:pPr>
+        <w:numPr>
+          <w:ilvl w:val="0"/>
+          <w:numId w:val="3"/>
+        </w:numPr>
+        <w:spacing w:line="240" w:lineRule="auto"/>
+        <w:ind w:left="720" w:hanging="360"/>
+        <w:rPr>
+          <w:u w:val="none"/>
+        </w:rPr>
+      </w:pPr>
+      <w:r>
+        <w:rPr>
+          <w:rtl w:val="0"/>
+        </w:rPr>
+        <w:t xml:space="preserve">Lenguaje de programación</w:t>
+      </w:r>
+    </w:p>
+    <w:p>
+      <w:pPr>
+        <w:numPr>
+          <w:ilvl w:val="0"/>
+          <w:numId w:val="3"/>
+        </w:numPr>
+        <w:spacing w:line="240" w:lineRule="auto"/>
+        <w:ind w:left="720" w:hanging="360"/>
+        <w:rPr>
+          <w:u w:val="none"/>
+        </w:rPr>
+      </w:pPr>
+      <w:r>
+        <w:rPr>
+          <w:rtl w:val="0"/>
+        </w:rPr>
+        <w:t xml:space="preserve">Cantidad de procesos ejecutados en segundo plano</w:t>
+      </w:r>
+    </w:p>
+    <w:p>
+      <w:pPr>
+        <w:numPr>
+          <w:ilvl w:val="0"/>
+          <w:numId w:val="3"/>
+        </w:numPr>
+        <w:spacing w:line="240" w:lineRule="auto"/>
+        <w:ind w:left="720" w:hanging="360"/>
+        <w:rPr>
+          <w:u w:val="none"/>
+        </w:rPr>
+      </w:pPr>
+      <w:r>
+        <w:rPr>
+          <w:rtl w:val="0"/>
+        </w:rPr>
+        <w:t xml:space="preserve">Cantidad de ram del pc (haciendo uso de máquinas virtuales)</w:t>
+      </w:r>
+    </w:p>
+    <w:p>
+      <w:pPr>
+        <w:numPr>
+          <w:ilvl w:val="0"/>
+          <w:numId w:val="3"/>
+        </w:numPr>
+        <w:spacing w:line="240" w:lineRule="auto"/>
+        <w:ind w:left="720" w:hanging="360"/>
+        <w:rPr>
+          <w:u w:val="none"/>
+        </w:rPr>
+      </w:pPr>
+      <w:r>
+        <w:rPr>
+          <w:rtl w:val="0"/>
+        </w:rPr>
+        <w:t xml:space="preserve">Cantidad de variables utilizadas para la clasificación</w:t>
+      </w:r>
+    </w:p>
+    <w:p>
+      <w:pPr>
+        <w:spacing w:line="240" w:lineRule="auto"/>
+        <w:ind w:left="0" w:firstLine="0"/>
+        <w:rPr/>
+      </w:pPr>
+      <w:r>
+        <w:rPr>
+          <w:rtl w:val="0"/>
+        </w:rPr>
+      </w:r>
+    </w:p>
+    <w:p>
+      <w:pPr>
+        <w:spacing w:line="240" w:lineRule="auto"/>
+        <w:ind w:left="0" w:firstLine="0"/>
+        <w:rPr/>
+      </w:pPr>
+      <w:r>
+        <w:rPr>
+          <w:rtl w:val="0"/>
+        </w:rPr>
+      </w:r>
+    </w:p>
+    <w:p>
+      <w:pPr>
+        <w:spacing w:line="240" w:lineRule="auto"/>
+        <w:ind w:left="0" w:firstLine="0"/>
+        <w:rPr/>
+      </w:pPr>
+      <w:r>
+        <w:rPr>
+          <w:rtl w:val="0"/>
+        </w:rPr>
+        <w:t xml:space="preserve">Factores no controlables:</w:t>
+      </w:r>
+    </w:p>
+    <w:p>
+      <w:pPr>
+        <w:numPr>
+          <w:ilvl w:val="0"/>
+          <w:numId w:val="1"/>
+        </w:numPr>
+        <w:spacing w:line="240" w:lineRule="auto"/>
+        <w:ind w:left="720" w:hanging="360"/>
+        <w:rPr>
+          <w:u w:val="none"/>
+        </w:rPr>
+      </w:pPr>
+      <w:r>
+        <w:rPr>
+          <w:rtl w:val="0"/>
+        </w:rPr>
+        <w:t xml:space="preserve">Procesos fundamentales del sistema operativo</w:t>
+      </w:r>
+    </w:p>
+    <w:p>
+      <w:pPr>
+        <w:numPr>
+          <w:ilvl w:val="0"/>
+          <w:numId w:val="1"/>
+        </w:numPr>
+        <w:spacing w:line="240" w:lineRule="auto"/>
+        <w:ind w:left="720" w:hanging="360"/>
+        <w:rPr>
+          <w:u w:val="none"/>
+        </w:rPr>
+      </w:pPr>
+      <w:r>
+        <w:rPr>
+          <w:rtl w:val="0"/>
+        </w:rPr>
+        <w:t xml:space="preserve">Nivel de fragmentación del disco duro del computador donde se ejecuta el algoritmo</w:t>
+      </w:r>
+    </w:p>
+    <w:p>
+      <w:pPr>
+        <w:spacing w:line="240" w:lineRule="auto"/>
+        <w:ind w:left="0" w:firstLine="0"/>
+        <w:rPr/>
+      </w:pPr>
+      <w:r>
+        <w:rPr>
+          <w:rtl w:val="0"/>
+        </w:rPr>
+      </w:r>
+    </w:p>
+    <w:p>
+      <w:pPr>
+        <w:spacing w:line="240" w:lineRule="auto"/>
+        <w:ind w:left="0" w:firstLine="0"/>
+        <w:rPr/>
+      </w:pPr>
+      <w:r>
+        <w:rPr>
+          <w:rtl w:val="0"/>
+        </w:rPr>
+      </w:r>
+    </w:p>
+    <w:p>
+      <w:pPr>
+        <w:spacing w:line="240" w:lineRule="auto"/>
+        <w:ind w:left="0" w:firstLine="0"/>
+        <w:rPr/>
+      </w:pPr>
+      <w:r>
+        <w:rPr>
+          <w:rtl w:val="0"/>
+        </w:rPr>
+      </w:r>
+    </w:p>
+    <w:p>
+      <w:pPr>
+        <w:spacing w:line="240" w:lineRule="auto"/>
+        <w:ind w:left="0" w:firstLine="0"/>
+        <w:rPr/>
+      </w:pPr>
+      <w:r>
+        <w:rPr>
+          <w:rtl w:val="0"/>
+        </w:rPr>
+        <w:t xml:space="preserve">Factores estudiados:</w:t>
       </w:r>
     </w:p>
     <w:p>
@@ -247,15 +485,12 @@
         </w:numPr>
         <w:spacing w:line="240" w:lineRule="auto"/>
         <w:ind w:left="720" w:hanging="360"/>
-        <w:rPr>
-          <w:u w:val="none"/>
-        </w:rPr>
-      </w:pPr>
-      <w:r>
-        <w:rPr>
-          <w:rtl w:val="0"/>
-        </w:rPr>
-        <w:t xml:space="preserve">Implementación del decision Tree utilizada</w:t>
+      </w:pPr>
+      <w:r>
+        <w:rPr>
+          <w:rtl w:val="0"/>
+        </w:rPr>
+        <w:t xml:space="preserve">Implementación del Decision Tree utilizada</w:t>
       </w:r>
     </w:p>
     <w:p>
@@ -266,15 +501,12 @@
         </w:numPr>
         <w:spacing w:line="240" w:lineRule="auto"/>
         <w:ind w:left="720" w:hanging="360"/>
-        <w:rPr>
-          <w:u w:val="none"/>
-        </w:rPr>
-      </w:pPr>
-      <w:r>
-        <w:rPr>
-          <w:rtl w:val="0"/>
-        </w:rPr>
-        <w:t xml:space="preserve">Cantidad de los datos del dataset utilizado para entrenamiento</w:t>
+      </w:pPr>
+      <w:r>
+        <w:rPr>
+          <w:rtl w:val="0"/>
+        </w:rPr>
+        <w:t xml:space="preserve">Porcentaje de los datos del dataset utilizado para entrenamiento</w:t>
       </w:r>
     </w:p>
     <w:p>
@@ -285,47 +517,6 @@
         </w:numPr>
         <w:spacing w:line="240" w:lineRule="auto"/>
         <w:ind w:left="720" w:hanging="360"/>
-        <w:rPr>
-          <w:u w:val="none"/>
-        </w:rPr>
-      </w:pPr>
-      <w:r>
-        <w:rPr>
-          <w:rtl w:val="0"/>
-        </w:rPr>
-        <w:t xml:space="preserve">Lenguaje de programación</w:t>
-      </w:r>
-    </w:p>
-    <w:p>
-      <w:pPr>
-        <w:numPr>
-          <w:ilvl w:val="0"/>
-          <w:numId w:val="2"/>
-        </w:numPr>
-        <w:spacing w:line="240" w:lineRule="auto"/>
-        <w:ind w:left="720" w:hanging="360"/>
-        <w:rPr>
-          <w:u w:val="none"/>
-        </w:rPr>
-      </w:pPr>
-      <w:r>
-        <w:rPr>
-          <w:rtl w:val="0"/>
-        </w:rPr>
-        <w:t xml:space="preserve">Cantidad de procesos ejecutados en segundo plano</w:t>
-      </w:r>
-    </w:p>
-    <w:p>
-      <w:pPr>
-        <w:numPr>
-          <w:ilvl w:val="0"/>
-          <w:numId w:val="2"/>
-        </w:numPr>
-        <w:spacing w:line="240" w:lineRule="auto"/>
-        <w:ind w:left="720" w:hanging="360"/>
-        <w:rPr>
-          <w:u w:val="none"/>
-        </w:rPr>
       </w:pPr>
       <w:r>
         <w:rPr>
@@ -336,96 +527,1369 @@
     </w:p>
     <w:p>
       <w:pPr>
-        <w:numPr>
-          <w:ilvl w:val="0"/>
-          <w:numId w:val="2"/>
-        </w:numPr>
-        <w:spacing w:line="240" w:lineRule="auto"/>
-        <w:ind w:left="720" w:hanging="360"/>
-        <w:rPr>
-          <w:u w:val="none"/>
-        </w:rPr>
-      </w:pPr>
-      <w:r>
-        <w:rPr>
-          <w:rtl w:val="0"/>
-        </w:rPr>
-        <w:t xml:space="preserve">Cantidad de variables utilizadas para la clasificación</w:t>
-      </w:r>
-    </w:p>
-    <w:p>
-      <w:pPr>
-        <w:spacing w:line="240" w:lineRule="auto"/>
-        <w:ind w:left="0" w:firstLine="0"/>
+        <w:spacing w:after="240" w:before="240" w:line="240" w:lineRule="auto"/>
+        <w:rPr>
+          <w:sz w:val="24"/>
+          <w:szCs w:val="24"/>
+        </w:rPr>
+      </w:pPr>
+      <w:r>
+        <w:rPr>
+          <w:rtl w:val="0"/>
+        </w:rPr>
+      </w:r>
+    </w:p>
+    <w:p>
+      <w:pPr>
+        <w:spacing w:after="240" w:before="240" w:line="240" w:lineRule="auto"/>
+        <w:rPr>
+          <w:sz w:val="24"/>
+          <w:szCs w:val="24"/>
+        </w:rPr>
+      </w:pPr>
+      <w:r>
+        <w:rPr>
+          <w:sz w:val="24"/>
+          <w:szCs w:val="24"/>
+          <w:rtl w:val="0"/>
+        </w:rPr>
+        <w:t xml:space="preserve">Niveles de cada factor</w:t>
+      </w:r>
+    </w:p>
+    <w:p>
+      <w:pPr>
+        <w:spacing w:after="240" w:before="240" w:line="240" w:lineRule="auto"/>
+        <w:jc w:val="both"/>
         <w:rPr/>
       </w:pPr>
       <w:r>
         <w:rPr>
           <w:rtl w:val="0"/>
         </w:rPr>
-      </w:r>
-    </w:p>
-    <w:p>
-      <w:pPr>
-        <w:spacing w:line="240" w:lineRule="auto"/>
-        <w:ind w:left="0" w:firstLine="0"/>
+        <w:t xml:space="preserve"> </w:t>
+      </w:r>
+    </w:p>
+    <w:tbl>
+      <w:tblPr>
+        <w:tblStyle w:val="Table1"/>
+        <w:tblW w:w="9015.0" w:type="dxa"/>
+        <w:jc w:val="left"/>
+        <w:tblInd w:w="100.0" w:type="pct"/>
+        <w:tblBorders>
+          <w:top w:color="000000" w:space="0" w:sz="0" w:val="nil"/>
+          <w:left w:color="000000" w:space="0" w:sz="0" w:val="nil"/>
+          <w:bottom w:color="000000" w:space="0" w:sz="0" w:val="nil"/>
+          <w:right w:color="000000" w:space="0" w:sz="0" w:val="nil"/>
+          <w:insideH w:color="000000" w:space="0" w:sz="0" w:val="nil"/>
+          <w:insideV w:color="000000" w:space="0" w:sz="0" w:val="nil"/>
+        </w:tblBorders>
+        <w:tblLayout w:type="fixed"/>
+        <w:tblLook w:val="0600"/>
+      </w:tblPr>
+      <w:tblGrid>
+        <w:gridCol w:w="4515"/>
+        <w:gridCol w:w="4500"/>
+        <w:tblGridChange w:id="0">
+          <w:tblGrid>
+            <w:gridCol w:w="4515"/>
+            <w:gridCol w:w="4500"/>
+          </w:tblGrid>
+        </w:tblGridChange>
+      </w:tblGrid>
+      <w:tr>
+        <w:trPr>
+          <w:trHeight w:val="465" w:hRule="atLeast"/>
+        </w:trPr>
+        <w:tc>
+          <w:tcPr>
+            <w:tcBorders>
+              <w:top w:color="000000" w:space="0" w:sz="8" w:val="single"/>
+              <w:left w:color="000000" w:space="0" w:sz="8" w:val="single"/>
+              <w:bottom w:color="000000" w:space="0" w:sz="8" w:val="single"/>
+              <w:right w:color="000000" w:space="0" w:sz="8" w:val="single"/>
+            </w:tcBorders>
+            <w:tcMar>
+              <w:top w:w="100.0" w:type="dxa"/>
+              <w:left w:w="100.0" w:type="dxa"/>
+              <w:bottom w:w="100.0" w:type="dxa"/>
+              <w:right w:w="100.0" w:type="dxa"/>
+            </w:tcMar>
+            <w:vAlign w:val="top"/>
+          </w:tcPr>
+          <w:p>
+            <w:pPr>
+              <w:spacing w:after="240" w:before="240" w:line="240" w:lineRule="auto"/>
+              <w:jc w:val="center"/>
+              <w:rPr/>
+            </w:pPr>
+            <w:r>
+              <w:rPr>
+                <w:rtl w:val="0"/>
+              </w:rPr>
+              <w:t xml:space="preserve">Variables</w:t>
+            </w:r>
+          </w:p>
+        </w:tc>
+        <w:tc>
+          <w:tcPr>
+            <w:tcBorders>
+              <w:top w:color="000000" w:space="0" w:sz="8" w:val="single"/>
+              <w:left w:color="000000" w:space="0" w:sz="0" w:val="nil"/>
+              <w:bottom w:color="000000" w:space="0" w:sz="8" w:val="single"/>
+              <w:right w:color="000000" w:space="0" w:sz="8" w:val="single"/>
+            </w:tcBorders>
+            <w:tcMar>
+              <w:top w:w="100.0" w:type="dxa"/>
+              <w:left w:w="100.0" w:type="dxa"/>
+              <w:bottom w:w="100.0" w:type="dxa"/>
+              <w:right w:w="100.0" w:type="dxa"/>
+            </w:tcMar>
+            <w:vAlign w:val="top"/>
+          </w:tcPr>
+          <w:p>
+            <w:pPr>
+              <w:spacing w:after="240" w:before="240" w:lineRule="auto"/>
+              <w:jc w:val="center"/>
+              <w:rPr/>
+            </w:pPr>
+            <w:r>
+              <w:rPr>
+                <w:rtl w:val="0"/>
+              </w:rPr>
+              <w:t xml:space="preserve">Niveles</w:t>
+            </w:r>
+          </w:p>
+        </w:tc>
+      </w:tr>
+      <w:tr>
+        <w:trPr>
+          <w:trHeight w:val="465" w:hRule="atLeast"/>
+        </w:trPr>
+        <w:tc>
+          <w:tcPr>
+            <w:tcBorders>
+              <w:top w:color="000000" w:space="0" w:sz="0" w:val="nil"/>
+              <w:left w:color="000000" w:space="0" w:sz="8" w:val="single"/>
+              <w:bottom w:color="000000" w:space="0" w:sz="8" w:val="single"/>
+              <w:right w:color="000000" w:space="0" w:sz="8" w:val="single"/>
+            </w:tcBorders>
+            <w:tcMar>
+              <w:top w:w="100.0" w:type="dxa"/>
+              <w:left w:w="100.0" w:type="dxa"/>
+              <w:bottom w:w="100.0" w:type="dxa"/>
+              <w:right w:w="100.0" w:type="dxa"/>
+            </w:tcMar>
+            <w:vAlign w:val="top"/>
+          </w:tcPr>
+          <w:p>
+            <w:pPr>
+              <w:spacing w:after="240" w:before="240" w:line="240" w:lineRule="auto"/>
+              <w:jc w:val="both"/>
+              <w:rPr/>
+            </w:pPr>
+            <w:r>
+              <w:rPr>
+                <w:rtl w:val="0"/>
+              </w:rPr>
+              <w:t xml:space="preserve">Implementación del Decision Tree utilizada</w:t>
+            </w:r>
+          </w:p>
+        </w:tc>
+        <w:tc>
+          <w:tcPr>
+            <w:tcBorders>
+              <w:top w:color="000000" w:space="0" w:sz="0" w:val="nil"/>
+              <w:left w:color="000000" w:space="0" w:sz="0" w:val="nil"/>
+              <w:bottom w:color="000000" w:space="0" w:sz="8" w:val="single"/>
+              <w:right w:color="000000" w:space="0" w:sz="8" w:val="single"/>
+            </w:tcBorders>
+            <w:tcMar>
+              <w:top w:w="100.0" w:type="dxa"/>
+              <w:left w:w="100.0" w:type="dxa"/>
+              <w:bottom w:w="100.0" w:type="dxa"/>
+              <w:right w:w="100.0" w:type="dxa"/>
+            </w:tcMar>
+            <w:vAlign w:val="top"/>
+          </w:tcPr>
+          <w:p>
+            <w:pPr>
+              <w:spacing w:after="240" w:before="240" w:lineRule="auto"/>
+              <w:rPr/>
+            </w:pPr>
+            <w:r>
+              <w:rPr>
+                <w:rtl w:val="0"/>
+              </w:rPr>
+              <w:t xml:space="preserve">2 niveles</w:t>
+            </w:r>
+          </w:p>
+        </w:tc>
+      </w:tr>
+      <w:tr>
+        <w:trPr>
+          <w:trHeight w:val="465" w:hRule="atLeast"/>
+        </w:trPr>
+        <w:tc>
+          <w:tcPr>
+            <w:tcBorders>
+              <w:top w:color="000000" w:space="0" w:sz="0" w:val="nil"/>
+              <w:left w:color="000000" w:space="0" w:sz="8" w:val="single"/>
+              <w:bottom w:color="000000" w:space="0" w:sz="8" w:val="single"/>
+              <w:right w:color="000000" w:space="0" w:sz="8" w:val="single"/>
+            </w:tcBorders>
+            <w:tcMar>
+              <w:top w:w="100.0" w:type="dxa"/>
+              <w:left w:w="100.0" w:type="dxa"/>
+              <w:bottom w:w="100.0" w:type="dxa"/>
+              <w:right w:w="100.0" w:type="dxa"/>
+            </w:tcMar>
+            <w:vAlign w:val="top"/>
+          </w:tcPr>
+          <w:p>
+            <w:pPr>
+              <w:spacing w:line="240" w:lineRule="auto"/>
+              <w:ind w:left="0" w:firstLine="0"/>
+              <w:rPr/>
+            </w:pPr>
+            <w:r>
+              <w:rPr>
+                <w:rtl w:val="0"/>
+              </w:rPr>
+              <w:t xml:space="preserve">Porcentaje de los datos del dataset utilizado para entrenamiento</w:t>
+            </w:r>
+          </w:p>
+        </w:tc>
+        <w:tc>
+          <w:tcPr>
+            <w:tcBorders>
+              <w:top w:color="000000" w:space="0" w:sz="0" w:val="nil"/>
+              <w:left w:color="000000" w:space="0" w:sz="0" w:val="nil"/>
+              <w:bottom w:color="000000" w:space="0" w:sz="8" w:val="single"/>
+              <w:right w:color="000000" w:space="0" w:sz="8" w:val="single"/>
+            </w:tcBorders>
+            <w:tcMar>
+              <w:top w:w="100.0" w:type="dxa"/>
+              <w:left w:w="100.0" w:type="dxa"/>
+              <w:bottom w:w="100.0" w:type="dxa"/>
+              <w:right w:w="100.0" w:type="dxa"/>
+            </w:tcMar>
+            <w:vAlign w:val="top"/>
+          </w:tcPr>
+          <w:p>
+            <w:pPr>
+              <w:spacing w:after="240" w:before="240" w:lineRule="auto"/>
+              <w:rPr/>
+            </w:pPr>
+            <w:r>
+              <w:rPr>
+                <w:rtl w:val="0"/>
+              </w:rPr>
+              <w:t xml:space="preserve">4 niveles</w:t>
+            </w:r>
+          </w:p>
+        </w:tc>
+      </w:tr>
+      <w:tr>
+        <w:trPr>
+          <w:trHeight w:val="465" w:hRule="atLeast"/>
+        </w:trPr>
+        <w:tc>
+          <w:tcPr>
+            <w:tcBorders>
+              <w:top w:color="000000" w:space="0" w:sz="0" w:val="nil"/>
+              <w:left w:color="000000" w:space="0" w:sz="8" w:val="single"/>
+              <w:bottom w:color="000000" w:space="0" w:sz="8" w:val="single"/>
+              <w:right w:color="000000" w:space="0" w:sz="8" w:val="single"/>
+            </w:tcBorders>
+            <w:tcMar>
+              <w:top w:w="100.0" w:type="dxa"/>
+              <w:left w:w="100.0" w:type="dxa"/>
+              <w:bottom w:w="100.0" w:type="dxa"/>
+              <w:right w:w="100.0" w:type="dxa"/>
+            </w:tcMar>
+            <w:vAlign w:val="top"/>
+          </w:tcPr>
+          <w:p>
+            <w:pPr>
+              <w:spacing w:line="240" w:lineRule="auto"/>
+              <w:ind w:left="0" w:firstLine="0"/>
+              <w:rPr/>
+            </w:pPr>
+            <w:r>
+              <w:rPr>
+                <w:rtl w:val="0"/>
+              </w:rPr>
+              <w:t xml:space="preserve">Cantidad de ram del pc</w:t>
+            </w:r>
+          </w:p>
+        </w:tc>
+        <w:tc>
+          <w:tcPr>
+            <w:tcBorders>
+              <w:top w:color="000000" w:space="0" w:sz="0" w:val="nil"/>
+              <w:left w:color="000000" w:space="0" w:sz="0" w:val="nil"/>
+              <w:bottom w:color="000000" w:space="0" w:sz="8" w:val="single"/>
+              <w:right w:color="000000" w:space="0" w:sz="8" w:val="single"/>
+            </w:tcBorders>
+            <w:tcMar>
+              <w:top w:w="100.0" w:type="dxa"/>
+              <w:left w:w="100.0" w:type="dxa"/>
+              <w:bottom w:w="100.0" w:type="dxa"/>
+              <w:right w:w="100.0" w:type="dxa"/>
+            </w:tcMar>
+            <w:vAlign w:val="top"/>
+          </w:tcPr>
+          <w:p>
+            <w:pPr>
+              <w:spacing w:after="240" w:before="240" w:lineRule="auto"/>
+              <w:rPr/>
+            </w:pPr>
+            <w:r>
+              <w:rPr>
+                <w:rtl w:val="0"/>
+              </w:rPr>
+              <w:t xml:space="preserve">3 niveles</w:t>
+            </w:r>
+          </w:p>
+        </w:tc>
+      </w:tr>
+    </w:tbl>
+    <w:p>
+      <w:pPr>
+        <w:spacing w:after="240" w:before="240" w:line="240" w:lineRule="auto"/>
+        <w:jc w:val="both"/>
+        <w:rPr>
+          <w:sz w:val="26"/>
+          <w:szCs w:val="26"/>
+        </w:rPr>
+      </w:pPr>
+      <w:r>
+        <w:rPr>
+          <w:sz w:val="24"/>
+          <w:szCs w:val="24"/>
+          <w:rtl w:val="0"/>
+        </w:rPr>
+        <w:t xml:space="preserve"> Implementación del</w:t>
+      </w:r>
+      <w:r>
+        <w:rPr>
+          <w:sz w:val="26"/>
+          <w:szCs w:val="26"/>
+          <w:rtl w:val="0"/>
+        </w:rPr>
+        <w:t xml:space="preserve"> Decision Tree utilizada.</w:t>
+      </w:r>
+    </w:p>
+    <w:tbl>
+      <w:tblPr>
+        <w:tblStyle w:val="Table2"/>
+        <w:tblW w:w="9015.0" w:type="dxa"/>
+        <w:jc w:val="left"/>
+        <w:tblInd w:w="100.0" w:type="pct"/>
+        <w:tblBorders>
+          <w:top w:color="000000" w:space="0" w:sz="0" w:val="nil"/>
+          <w:left w:color="000000" w:space="0" w:sz="0" w:val="nil"/>
+          <w:bottom w:color="000000" w:space="0" w:sz="0" w:val="nil"/>
+          <w:right w:color="000000" w:space="0" w:sz="0" w:val="nil"/>
+          <w:insideH w:color="000000" w:space="0" w:sz="0" w:val="nil"/>
+          <w:insideV w:color="000000" w:space="0" w:sz="0" w:val="nil"/>
+        </w:tblBorders>
+        <w:tblLayout w:type="fixed"/>
+        <w:tblLook w:val="0600"/>
+      </w:tblPr>
+      <w:tblGrid>
+        <w:gridCol w:w="4500"/>
+        <w:gridCol w:w="4515"/>
+        <w:tblGridChange w:id="0">
+          <w:tblGrid>
+            <w:gridCol w:w="4500"/>
+            <w:gridCol w:w="4515"/>
+          </w:tblGrid>
+        </w:tblGridChange>
+      </w:tblGrid>
+      <w:tr>
+        <w:trPr>
+          <w:trHeight w:val="465" w:hRule="atLeast"/>
+        </w:trPr>
+        <w:tc>
+          <w:tcPr>
+            <w:tcBorders>
+              <w:top w:color="000000" w:space="0" w:sz="8" w:val="single"/>
+              <w:left w:color="000000" w:space="0" w:sz="8" w:val="single"/>
+              <w:bottom w:color="000000" w:space="0" w:sz="8" w:val="single"/>
+              <w:right w:color="000000" w:space="0" w:sz="8" w:val="single"/>
+            </w:tcBorders>
+            <w:tcMar>
+              <w:top w:w="100.0" w:type="dxa"/>
+              <w:left w:w="100.0" w:type="dxa"/>
+              <w:bottom w:w="100.0" w:type="dxa"/>
+              <w:right w:w="100.0" w:type="dxa"/>
+            </w:tcMar>
+            <w:vAlign w:val="top"/>
+          </w:tcPr>
+          <w:p>
+            <w:pPr>
+              <w:spacing w:after="240" w:before="240" w:lineRule="auto"/>
+              <w:jc w:val="both"/>
+              <w:rPr/>
+            </w:pPr>
+            <w:r>
+              <w:rPr>
+                <w:rtl w:val="0"/>
+              </w:rPr>
+              <w:t xml:space="preserve">Nivel</w:t>
+            </w:r>
+          </w:p>
+        </w:tc>
+        <w:tc>
+          <w:tcPr>
+            <w:tcBorders>
+              <w:top w:color="000000" w:space="0" w:sz="8" w:val="single"/>
+              <w:left w:color="000000" w:space="0" w:sz="0" w:val="nil"/>
+              <w:bottom w:color="000000" w:space="0" w:sz="8" w:val="single"/>
+              <w:right w:color="000000" w:space="0" w:sz="8" w:val="single"/>
+            </w:tcBorders>
+            <w:tcMar>
+              <w:top w:w="100.0" w:type="dxa"/>
+              <w:left w:w="100.0" w:type="dxa"/>
+              <w:bottom w:w="100.0" w:type="dxa"/>
+              <w:right w:w="100.0" w:type="dxa"/>
+            </w:tcMar>
+            <w:vAlign w:val="top"/>
+          </w:tcPr>
+          <w:p>
+            <w:pPr>
+              <w:spacing w:after="240" w:before="240" w:lineRule="auto"/>
+              <w:jc w:val="both"/>
+              <w:rPr/>
+            </w:pPr>
+            <w:r>
+              <w:rPr>
+                <w:rtl w:val="0"/>
+              </w:rPr>
+              <w:t xml:space="preserve">Valor</w:t>
+            </w:r>
+          </w:p>
+        </w:tc>
+      </w:tr>
+      <w:tr>
+        <w:trPr>
+          <w:trHeight w:val="465" w:hRule="atLeast"/>
+        </w:trPr>
+        <w:tc>
+          <w:tcPr>
+            <w:tcBorders>
+              <w:top w:color="000000" w:space="0" w:sz="0" w:val="nil"/>
+              <w:left w:color="000000" w:space="0" w:sz="8" w:val="single"/>
+              <w:bottom w:color="000000" w:space="0" w:sz="8" w:val="single"/>
+              <w:right w:color="000000" w:space="0" w:sz="8" w:val="single"/>
+            </w:tcBorders>
+            <w:tcMar>
+              <w:top w:w="100.0" w:type="dxa"/>
+              <w:left w:w="100.0" w:type="dxa"/>
+              <w:bottom w:w="100.0" w:type="dxa"/>
+              <w:right w:w="100.0" w:type="dxa"/>
+            </w:tcMar>
+            <w:vAlign w:val="top"/>
+          </w:tcPr>
+          <w:p>
+            <w:pPr>
+              <w:spacing w:after="240" w:before="240" w:lineRule="auto"/>
+              <w:jc w:val="both"/>
+              <w:rPr/>
+            </w:pPr>
+            <w:r>
+              <w:rPr>
+                <w:rtl w:val="0"/>
+              </w:rPr>
+              <w:t xml:space="preserve">1</w:t>
+            </w:r>
+          </w:p>
+        </w:tc>
+        <w:tc>
+          <w:tcPr>
+            <w:tcBorders>
+              <w:top w:color="000000" w:space="0" w:sz="0" w:val="nil"/>
+              <w:left w:color="000000" w:space="0" w:sz="0" w:val="nil"/>
+              <w:bottom w:color="000000" w:space="0" w:sz="8" w:val="single"/>
+              <w:right w:color="000000" w:space="0" w:sz="8" w:val="single"/>
+            </w:tcBorders>
+            <w:tcMar>
+              <w:top w:w="100.0" w:type="dxa"/>
+              <w:left w:w="100.0" w:type="dxa"/>
+              <w:bottom w:w="100.0" w:type="dxa"/>
+              <w:right w:w="100.0" w:type="dxa"/>
+            </w:tcMar>
+            <w:vAlign w:val="top"/>
+          </w:tcPr>
+          <w:p>
+            <w:pPr>
+              <w:spacing w:after="240" w:before="240" w:lineRule="auto"/>
+              <w:jc w:val="both"/>
+              <w:rPr/>
+            </w:pPr>
+            <w:r>
+              <w:rPr>
+                <w:rtl w:val="0"/>
+              </w:rPr>
+              <w:t xml:space="preserve">Implementación manual</w:t>
+            </w:r>
+          </w:p>
+        </w:tc>
+      </w:tr>
+      <w:tr>
+        <w:trPr>
+          <w:trHeight w:val="465" w:hRule="atLeast"/>
+        </w:trPr>
+        <w:tc>
+          <w:tcPr>
+            <w:tcBorders>
+              <w:top w:color="000000" w:space="0" w:sz="0" w:val="nil"/>
+              <w:left w:color="000000" w:space="0" w:sz="8" w:val="single"/>
+              <w:bottom w:color="000000" w:space="0" w:sz="8" w:val="single"/>
+              <w:right w:color="000000" w:space="0" w:sz="8" w:val="single"/>
+            </w:tcBorders>
+            <w:tcMar>
+              <w:top w:w="100.0" w:type="dxa"/>
+              <w:left w:w="100.0" w:type="dxa"/>
+              <w:bottom w:w="100.0" w:type="dxa"/>
+              <w:right w:w="100.0" w:type="dxa"/>
+            </w:tcMar>
+            <w:vAlign w:val="top"/>
+          </w:tcPr>
+          <w:p>
+            <w:pPr>
+              <w:spacing w:after="240" w:before="240" w:lineRule="auto"/>
+              <w:jc w:val="both"/>
+              <w:rPr/>
+            </w:pPr>
+            <w:r>
+              <w:rPr>
+                <w:rtl w:val="0"/>
+              </w:rPr>
+              <w:t xml:space="preserve">2</w:t>
+            </w:r>
+          </w:p>
+        </w:tc>
+        <w:tc>
+          <w:tcPr>
+            <w:tcBorders>
+              <w:top w:color="000000" w:space="0" w:sz="0" w:val="nil"/>
+              <w:left w:color="000000" w:space="0" w:sz="0" w:val="nil"/>
+              <w:bottom w:color="000000" w:space="0" w:sz="8" w:val="single"/>
+              <w:right w:color="000000" w:space="0" w:sz="8" w:val="single"/>
+            </w:tcBorders>
+            <w:tcMar>
+              <w:top w:w="100.0" w:type="dxa"/>
+              <w:left w:w="100.0" w:type="dxa"/>
+              <w:bottom w:w="100.0" w:type="dxa"/>
+              <w:right w:w="100.0" w:type="dxa"/>
+            </w:tcMar>
+            <w:vAlign w:val="top"/>
+          </w:tcPr>
+          <w:p>
+            <w:pPr>
+              <w:spacing w:after="240" w:before="240" w:lineRule="auto"/>
+              <w:jc w:val="both"/>
+              <w:rPr/>
+            </w:pPr>
+            <w:r>
+              <w:rPr>
+                <w:rtl w:val="0"/>
+              </w:rPr>
+              <w:t xml:space="preserve">Implementación con librería Accord</w:t>
+            </w:r>
+          </w:p>
+        </w:tc>
+      </w:tr>
+    </w:tbl>
+    <w:p>
+      <w:pPr>
+        <w:spacing w:after="240" w:before="240" w:line="240" w:lineRule="auto"/>
+        <w:jc w:val="both"/>
+        <w:rPr>
+          <w:sz w:val="24"/>
+          <w:szCs w:val="24"/>
+        </w:rPr>
+      </w:pPr>
+      <w:r>
+        <w:rPr>
+          <w:rtl w:val="0"/>
+        </w:rPr>
+      </w:r>
+    </w:p>
+    <w:p>
+      <w:pPr>
+        <w:spacing w:after="240" w:before="240" w:line="240" w:lineRule="auto"/>
+        <w:jc w:val="both"/>
+        <w:rPr>
+          <w:sz w:val="24"/>
+          <w:szCs w:val="24"/>
+        </w:rPr>
+      </w:pPr>
+      <w:r>
+        <w:rPr>
+          <w:rtl w:val="0"/>
+        </w:rPr>
+      </w:r>
+    </w:p>
+    <w:p>
+      <w:pPr>
+        <w:spacing w:after="240" w:before="240" w:line="240" w:lineRule="auto"/>
+        <w:jc w:val="both"/>
+        <w:rPr>
+          <w:sz w:val="24"/>
+          <w:szCs w:val="24"/>
+        </w:rPr>
+      </w:pPr>
+      <w:r>
+        <w:rPr>
+          <w:rtl w:val="0"/>
+        </w:rPr>
+      </w:r>
+    </w:p>
+    <w:p>
+      <w:pPr>
+        <w:spacing w:after="240" w:before="240" w:line="240" w:lineRule="auto"/>
+        <w:jc w:val="both"/>
+        <w:rPr>
+          <w:sz w:val="24"/>
+          <w:szCs w:val="24"/>
+        </w:rPr>
+      </w:pPr>
+      <w:r>
+        <w:rPr>
+          <w:rtl w:val="0"/>
+        </w:rPr>
+      </w:r>
+    </w:p>
+    <w:p>
+      <w:pPr>
+        <w:spacing w:after="240" w:before="240" w:line="240" w:lineRule="auto"/>
+        <w:jc w:val="both"/>
+        <w:rPr>
+          <w:sz w:val="24"/>
+          <w:szCs w:val="24"/>
+        </w:rPr>
+      </w:pPr>
+      <w:r>
+        <w:rPr>
+          <w:rtl w:val="0"/>
+        </w:rPr>
+      </w:r>
+    </w:p>
+    <w:p>
+      <w:pPr>
+        <w:spacing w:after="240" w:before="240" w:line="240" w:lineRule="auto"/>
+        <w:jc w:val="both"/>
+        <w:rPr>
+          <w:sz w:val="24"/>
+          <w:szCs w:val="24"/>
+        </w:rPr>
+      </w:pPr>
+      <w:r>
+        <w:rPr>
+          <w:rtl w:val="0"/>
+        </w:rPr>
+      </w:r>
+    </w:p>
+    <w:p>
+      <w:pPr>
+        <w:spacing w:after="240" w:before="240" w:line="240" w:lineRule="auto"/>
+        <w:jc w:val="both"/>
+        <w:rPr>
+          <w:sz w:val="26"/>
+          <w:szCs w:val="26"/>
+        </w:rPr>
+      </w:pPr>
+      <w:r>
+        <w:rPr>
+          <w:sz w:val="24"/>
+          <w:szCs w:val="24"/>
+          <w:rtl w:val="0"/>
+        </w:rPr>
+        <w:t xml:space="preserve">Porcentaje de los datos del dataset utilizado para entrenamiento</w:t>
+      </w:r>
+      <w:r>
+        <w:rPr>
+          <w:rtl w:val="0"/>
+        </w:rPr>
+      </w:r>
+    </w:p>
+    <w:tbl>
+      <w:tblPr>
+        <w:tblStyle w:val="Table3"/>
+        <w:tblW w:w="9015.0" w:type="dxa"/>
+        <w:jc w:val="left"/>
+        <w:tblInd w:w="100.0" w:type="pct"/>
+        <w:tblBorders>
+          <w:top w:color="000000" w:space="0" w:sz="0" w:val="nil"/>
+          <w:left w:color="000000" w:space="0" w:sz="0" w:val="nil"/>
+          <w:bottom w:color="000000" w:space="0" w:sz="0" w:val="nil"/>
+          <w:right w:color="000000" w:space="0" w:sz="0" w:val="nil"/>
+          <w:insideH w:color="000000" w:space="0" w:sz="0" w:val="nil"/>
+          <w:insideV w:color="000000" w:space="0" w:sz="0" w:val="nil"/>
+        </w:tblBorders>
+        <w:tblLayout w:type="fixed"/>
+        <w:tblLook w:val="0600"/>
+      </w:tblPr>
+      <w:tblGrid>
+        <w:gridCol w:w="4500"/>
+        <w:gridCol w:w="4515"/>
+        <w:tblGridChange w:id="0">
+          <w:tblGrid>
+            <w:gridCol w:w="4500"/>
+            <w:gridCol w:w="4515"/>
+          </w:tblGrid>
+        </w:tblGridChange>
+      </w:tblGrid>
+      <w:tr>
+        <w:trPr>
+          <w:trHeight w:val="465" w:hRule="atLeast"/>
+        </w:trPr>
+        <w:tc>
+          <w:tcPr>
+            <w:tcBorders>
+              <w:top w:color="000000" w:space="0" w:sz="8" w:val="single"/>
+              <w:left w:color="000000" w:space="0" w:sz="8" w:val="single"/>
+              <w:bottom w:color="000000" w:space="0" w:sz="8" w:val="single"/>
+              <w:right w:color="000000" w:space="0" w:sz="8" w:val="single"/>
+            </w:tcBorders>
+            <w:tcMar>
+              <w:top w:w="100.0" w:type="dxa"/>
+              <w:left w:w="100.0" w:type="dxa"/>
+              <w:bottom w:w="100.0" w:type="dxa"/>
+              <w:right w:w="100.0" w:type="dxa"/>
+            </w:tcMar>
+            <w:vAlign w:val="top"/>
+          </w:tcPr>
+          <w:p>
+            <w:pPr>
+              <w:spacing w:after="240" w:before="240" w:lineRule="auto"/>
+              <w:jc w:val="both"/>
+              <w:rPr/>
+            </w:pPr>
+            <w:r>
+              <w:rPr>
+                <w:rtl w:val="0"/>
+              </w:rPr>
+              <w:t xml:space="preserve">Nivel</w:t>
+            </w:r>
+          </w:p>
+        </w:tc>
+        <w:tc>
+          <w:tcPr>
+            <w:tcBorders>
+              <w:top w:color="000000" w:space="0" w:sz="8" w:val="single"/>
+              <w:left w:color="000000" w:space="0" w:sz="0" w:val="nil"/>
+              <w:bottom w:color="000000" w:space="0" w:sz="8" w:val="single"/>
+              <w:right w:color="000000" w:space="0" w:sz="8" w:val="single"/>
+            </w:tcBorders>
+            <w:tcMar>
+              <w:top w:w="100.0" w:type="dxa"/>
+              <w:left w:w="100.0" w:type="dxa"/>
+              <w:bottom w:w="100.0" w:type="dxa"/>
+              <w:right w:w="100.0" w:type="dxa"/>
+            </w:tcMar>
+            <w:vAlign w:val="top"/>
+          </w:tcPr>
+          <w:p>
+            <w:pPr>
+              <w:spacing w:after="240" w:before="240" w:lineRule="auto"/>
+              <w:jc w:val="both"/>
+              <w:rPr/>
+            </w:pPr>
+            <w:r>
+              <w:rPr>
+                <w:rtl w:val="0"/>
+              </w:rPr>
+              <w:t xml:space="preserve">Valor</w:t>
+            </w:r>
+          </w:p>
+        </w:tc>
+      </w:tr>
+      <w:tr>
+        <w:trPr>
+          <w:trHeight w:val="465" w:hRule="atLeast"/>
+        </w:trPr>
+        <w:tc>
+          <w:tcPr>
+            <w:tcBorders>
+              <w:top w:color="000000" w:space="0" w:sz="0" w:val="nil"/>
+              <w:left w:color="000000" w:space="0" w:sz="8" w:val="single"/>
+              <w:bottom w:color="000000" w:space="0" w:sz="8" w:val="single"/>
+              <w:right w:color="000000" w:space="0" w:sz="8" w:val="single"/>
+            </w:tcBorders>
+            <w:tcMar>
+              <w:top w:w="100.0" w:type="dxa"/>
+              <w:left w:w="100.0" w:type="dxa"/>
+              <w:bottom w:w="100.0" w:type="dxa"/>
+              <w:right w:w="100.0" w:type="dxa"/>
+            </w:tcMar>
+            <w:vAlign w:val="top"/>
+          </w:tcPr>
+          <w:p>
+            <w:pPr>
+              <w:spacing w:after="240" w:before="240" w:lineRule="auto"/>
+              <w:jc w:val="both"/>
+              <w:rPr/>
+            </w:pPr>
+            <w:r>
+              <w:rPr>
+                <w:rtl w:val="0"/>
+              </w:rPr>
+              <w:t xml:space="preserve">1</w:t>
+            </w:r>
+          </w:p>
+        </w:tc>
+        <w:tc>
+          <w:tcPr>
+            <w:tcBorders>
+              <w:top w:color="000000" w:space="0" w:sz="0" w:val="nil"/>
+              <w:left w:color="000000" w:space="0" w:sz="0" w:val="nil"/>
+              <w:bottom w:color="000000" w:space="0" w:sz="8" w:val="single"/>
+              <w:right w:color="000000" w:space="0" w:sz="8" w:val="single"/>
+            </w:tcBorders>
+            <w:tcMar>
+              <w:top w:w="100.0" w:type="dxa"/>
+              <w:left w:w="100.0" w:type="dxa"/>
+              <w:bottom w:w="100.0" w:type="dxa"/>
+              <w:right w:w="100.0" w:type="dxa"/>
+            </w:tcMar>
+            <w:vAlign w:val="top"/>
+          </w:tcPr>
+          <w:p>
+            <w:pPr>
+              <w:spacing w:after="240" w:before="240" w:lineRule="auto"/>
+              <w:jc w:val="both"/>
+              <w:rPr/>
+            </w:pPr>
+            <w:r>
+              <w:rPr>
+                <w:rtl w:val="0"/>
+              </w:rPr>
+              <w:t xml:space="preserve">20%</w:t>
+            </w:r>
+          </w:p>
+        </w:tc>
+      </w:tr>
+      <w:tr>
+        <w:trPr>
+          <w:trHeight w:val="465" w:hRule="atLeast"/>
+        </w:trPr>
+        <w:tc>
+          <w:tcPr>
+            <w:tcBorders>
+              <w:top w:color="000000" w:space="0" w:sz="0" w:val="nil"/>
+              <w:left w:color="000000" w:space="0" w:sz="8" w:val="single"/>
+              <w:bottom w:color="000000" w:space="0" w:sz="8" w:val="single"/>
+              <w:right w:color="000000" w:space="0" w:sz="8" w:val="single"/>
+            </w:tcBorders>
+            <w:tcMar>
+              <w:top w:w="100.0" w:type="dxa"/>
+              <w:left w:w="100.0" w:type="dxa"/>
+              <w:bottom w:w="100.0" w:type="dxa"/>
+              <w:right w:w="100.0" w:type="dxa"/>
+            </w:tcMar>
+            <w:vAlign w:val="top"/>
+          </w:tcPr>
+          <w:p>
+            <w:pPr>
+              <w:spacing w:after="240" w:before="240" w:lineRule="auto"/>
+              <w:jc w:val="both"/>
+              <w:rPr/>
+            </w:pPr>
+            <w:r>
+              <w:rPr>
+                <w:rtl w:val="0"/>
+              </w:rPr>
+              <w:t xml:space="preserve">2</w:t>
+            </w:r>
+          </w:p>
+        </w:tc>
+        <w:tc>
+          <w:tcPr>
+            <w:tcBorders>
+              <w:top w:color="000000" w:space="0" w:sz="0" w:val="nil"/>
+              <w:left w:color="000000" w:space="0" w:sz="0" w:val="nil"/>
+              <w:bottom w:color="000000" w:space="0" w:sz="8" w:val="single"/>
+              <w:right w:color="000000" w:space="0" w:sz="8" w:val="single"/>
+            </w:tcBorders>
+            <w:tcMar>
+              <w:top w:w="100.0" w:type="dxa"/>
+              <w:left w:w="100.0" w:type="dxa"/>
+              <w:bottom w:w="100.0" w:type="dxa"/>
+              <w:right w:w="100.0" w:type="dxa"/>
+            </w:tcMar>
+            <w:vAlign w:val="top"/>
+          </w:tcPr>
+          <w:p>
+            <w:pPr>
+              <w:spacing w:after="240" w:before="240" w:lineRule="auto"/>
+              <w:jc w:val="both"/>
+              <w:rPr/>
+            </w:pPr>
+            <w:r>
+              <w:rPr>
+                <w:rtl w:val="0"/>
+              </w:rPr>
+              <w:t xml:space="preserve">40%</w:t>
+            </w:r>
+          </w:p>
+        </w:tc>
+      </w:tr>
+      <w:tr>
+        <w:trPr>
+          <w:trHeight w:val="465" w:hRule="atLeast"/>
+        </w:trPr>
+        <w:tc>
+          <w:tcPr>
+            <w:tcBorders>
+              <w:top w:color="000000" w:space="0" w:sz="0" w:val="nil"/>
+              <w:left w:color="000000" w:space="0" w:sz="8" w:val="single"/>
+              <w:bottom w:color="000000" w:space="0" w:sz="8" w:val="single"/>
+              <w:right w:color="000000" w:space="0" w:sz="8" w:val="single"/>
+            </w:tcBorders>
+            <w:tcMar>
+              <w:top w:w="100.0" w:type="dxa"/>
+              <w:left w:w="100.0" w:type="dxa"/>
+              <w:bottom w:w="100.0" w:type="dxa"/>
+              <w:right w:w="100.0" w:type="dxa"/>
+            </w:tcMar>
+            <w:vAlign w:val="top"/>
+          </w:tcPr>
+          <w:p>
+            <w:pPr>
+              <w:spacing w:after="240" w:before="240" w:lineRule="auto"/>
+              <w:jc w:val="both"/>
+              <w:rPr/>
+            </w:pPr>
+            <w:r>
+              <w:rPr>
+                <w:rtl w:val="0"/>
+              </w:rPr>
+              <w:t xml:space="preserve">3</w:t>
+            </w:r>
+          </w:p>
+        </w:tc>
+        <w:tc>
+          <w:tcPr>
+            <w:tcBorders>
+              <w:top w:color="000000" w:space="0" w:sz="0" w:val="nil"/>
+              <w:left w:color="000000" w:space="0" w:sz="0" w:val="nil"/>
+              <w:bottom w:color="000000" w:space="0" w:sz="8" w:val="single"/>
+              <w:right w:color="000000" w:space="0" w:sz="8" w:val="single"/>
+            </w:tcBorders>
+            <w:tcMar>
+              <w:top w:w="100.0" w:type="dxa"/>
+              <w:left w:w="100.0" w:type="dxa"/>
+              <w:bottom w:w="100.0" w:type="dxa"/>
+              <w:right w:w="100.0" w:type="dxa"/>
+            </w:tcMar>
+            <w:vAlign w:val="top"/>
+          </w:tcPr>
+          <w:p>
+            <w:pPr>
+              <w:spacing w:after="240" w:before="240" w:lineRule="auto"/>
+              <w:jc w:val="both"/>
+              <w:rPr/>
+            </w:pPr>
+            <w:r>
+              <w:rPr>
+                <w:rtl w:val="0"/>
+              </w:rPr>
+              <w:t xml:space="preserve">60%</w:t>
+            </w:r>
+          </w:p>
+        </w:tc>
+      </w:tr>
+      <w:tr>
+        <w:trPr>
+          <w:trHeight w:val="465" w:hRule="atLeast"/>
+        </w:trPr>
+        <w:tc>
+          <w:tcPr>
+            <w:tcBorders>
+              <w:top w:color="000000" w:space="0" w:sz="0" w:val="nil"/>
+              <w:left w:color="000000" w:space="0" w:sz="8" w:val="single"/>
+              <w:bottom w:color="000000" w:space="0" w:sz="8" w:val="single"/>
+              <w:right w:color="000000" w:space="0" w:sz="8" w:val="single"/>
+            </w:tcBorders>
+            <w:tcMar>
+              <w:top w:w="100.0" w:type="dxa"/>
+              <w:left w:w="100.0" w:type="dxa"/>
+              <w:bottom w:w="100.0" w:type="dxa"/>
+              <w:right w:w="100.0" w:type="dxa"/>
+            </w:tcMar>
+            <w:vAlign w:val="top"/>
+          </w:tcPr>
+          <w:p>
+            <w:pPr>
+              <w:spacing w:after="240" w:before="240" w:lineRule="auto"/>
+              <w:jc w:val="both"/>
+              <w:rPr/>
+            </w:pPr>
+            <w:r>
+              <w:rPr>
+                <w:rtl w:val="0"/>
+              </w:rPr>
+              <w:t xml:space="preserve">4</w:t>
+            </w:r>
+          </w:p>
+        </w:tc>
+        <w:tc>
+          <w:tcPr>
+            <w:tcBorders>
+              <w:top w:color="000000" w:space="0" w:sz="0" w:val="nil"/>
+              <w:left w:color="000000" w:space="0" w:sz="0" w:val="nil"/>
+              <w:bottom w:color="000000" w:space="0" w:sz="8" w:val="single"/>
+              <w:right w:color="000000" w:space="0" w:sz="8" w:val="single"/>
+            </w:tcBorders>
+            <w:tcMar>
+              <w:top w:w="100.0" w:type="dxa"/>
+              <w:left w:w="100.0" w:type="dxa"/>
+              <w:bottom w:w="100.0" w:type="dxa"/>
+              <w:right w:w="100.0" w:type="dxa"/>
+            </w:tcMar>
+            <w:vAlign w:val="top"/>
+          </w:tcPr>
+          <w:p>
+            <w:pPr>
+              <w:spacing w:after="240" w:before="240" w:lineRule="auto"/>
+              <w:jc w:val="both"/>
+              <w:rPr/>
+            </w:pPr>
+            <w:r>
+              <w:rPr>
+                <w:rtl w:val="0"/>
+              </w:rPr>
+              <w:t xml:space="preserve">80%</w:t>
+            </w:r>
+          </w:p>
+        </w:tc>
+      </w:tr>
+    </w:tbl>
+    <w:p>
+      <w:pPr>
+        <w:spacing w:after="240" w:before="240" w:line="240" w:lineRule="auto"/>
+        <w:jc w:val="both"/>
+        <w:rPr>
+          <w:sz w:val="26"/>
+          <w:szCs w:val="26"/>
+        </w:rPr>
+      </w:pPr>
+      <w:r>
+        <w:rPr>
+          <w:sz w:val="24"/>
+          <w:szCs w:val="24"/>
+          <w:rtl w:val="0"/>
+        </w:rPr>
+        <w:t xml:space="preserve">Porcentaje de los datos del dataset utilizado para entrenamiento</w:t>
+      </w:r>
+      <w:r>
+        <w:rPr>
+          <w:rtl w:val="0"/>
+        </w:rPr>
+      </w:r>
+    </w:p>
+    <w:tbl>
+      <w:tblPr>
+        <w:tblStyle w:val="Table4"/>
+        <w:tblW w:w="9015.0" w:type="dxa"/>
+        <w:jc w:val="left"/>
+        <w:tblInd w:w="100.0" w:type="pct"/>
+        <w:tblBorders>
+          <w:top w:color="000000" w:space="0" w:sz="0" w:val="nil"/>
+          <w:left w:color="000000" w:space="0" w:sz="0" w:val="nil"/>
+          <w:bottom w:color="000000" w:space="0" w:sz="0" w:val="nil"/>
+          <w:right w:color="000000" w:space="0" w:sz="0" w:val="nil"/>
+          <w:insideH w:color="000000" w:space="0" w:sz="0" w:val="nil"/>
+          <w:insideV w:color="000000" w:space="0" w:sz="0" w:val="nil"/>
+        </w:tblBorders>
+        <w:tblLayout w:type="fixed"/>
+        <w:tblLook w:val="0600"/>
+      </w:tblPr>
+      <w:tblGrid>
+        <w:gridCol w:w="4500"/>
+        <w:gridCol w:w="4515"/>
+        <w:tblGridChange w:id="0">
+          <w:tblGrid>
+            <w:gridCol w:w="4500"/>
+            <w:gridCol w:w="4515"/>
+          </w:tblGrid>
+        </w:tblGridChange>
+      </w:tblGrid>
+      <w:tr>
+        <w:trPr>
+          <w:trHeight w:val="465" w:hRule="atLeast"/>
+        </w:trPr>
+        <w:tc>
+          <w:tcPr>
+            <w:tcBorders>
+              <w:top w:color="000000" w:space="0" w:sz="8" w:val="single"/>
+              <w:left w:color="000000" w:space="0" w:sz="8" w:val="single"/>
+              <w:bottom w:color="000000" w:space="0" w:sz="8" w:val="single"/>
+              <w:right w:color="000000" w:space="0" w:sz="8" w:val="single"/>
+            </w:tcBorders>
+            <w:tcMar>
+              <w:top w:w="100.0" w:type="dxa"/>
+              <w:left w:w="100.0" w:type="dxa"/>
+              <w:bottom w:w="100.0" w:type="dxa"/>
+              <w:right w:w="100.0" w:type="dxa"/>
+            </w:tcMar>
+            <w:vAlign w:val="top"/>
+          </w:tcPr>
+          <w:p>
+            <w:pPr>
+              <w:spacing w:after="240" w:before="240" w:lineRule="auto"/>
+              <w:jc w:val="both"/>
+              <w:rPr/>
+            </w:pPr>
+            <w:r>
+              <w:rPr>
+                <w:rtl w:val="0"/>
+              </w:rPr>
+              <w:t xml:space="preserve">Nivel</w:t>
+            </w:r>
+          </w:p>
+        </w:tc>
+        <w:tc>
+          <w:tcPr>
+            <w:tcBorders>
+              <w:top w:color="000000" w:space="0" w:sz="8" w:val="single"/>
+              <w:left w:color="000000" w:space="0" w:sz="0" w:val="nil"/>
+              <w:bottom w:color="000000" w:space="0" w:sz="8" w:val="single"/>
+              <w:right w:color="000000" w:space="0" w:sz="8" w:val="single"/>
+            </w:tcBorders>
+            <w:tcMar>
+              <w:top w:w="100.0" w:type="dxa"/>
+              <w:left w:w="100.0" w:type="dxa"/>
+              <w:bottom w:w="100.0" w:type="dxa"/>
+              <w:right w:w="100.0" w:type="dxa"/>
+            </w:tcMar>
+            <w:vAlign w:val="top"/>
+          </w:tcPr>
+          <w:p>
+            <w:pPr>
+              <w:spacing w:after="240" w:before="240" w:lineRule="auto"/>
+              <w:jc w:val="both"/>
+              <w:rPr/>
+            </w:pPr>
+            <w:r>
+              <w:rPr>
+                <w:rtl w:val="0"/>
+              </w:rPr>
+              <w:t xml:space="preserve">Valor</w:t>
+            </w:r>
+          </w:p>
+        </w:tc>
+      </w:tr>
+      <w:tr>
+        <w:trPr>
+          <w:trHeight w:val="465" w:hRule="atLeast"/>
+        </w:trPr>
+        <w:tc>
+          <w:tcPr>
+            <w:tcBorders>
+              <w:top w:color="000000" w:space="0" w:sz="0" w:val="nil"/>
+              <w:left w:color="000000" w:space="0" w:sz="8" w:val="single"/>
+              <w:bottom w:color="000000" w:space="0" w:sz="8" w:val="single"/>
+              <w:right w:color="000000" w:space="0" w:sz="8" w:val="single"/>
+            </w:tcBorders>
+            <w:tcMar>
+              <w:top w:w="100.0" w:type="dxa"/>
+              <w:left w:w="100.0" w:type="dxa"/>
+              <w:bottom w:w="100.0" w:type="dxa"/>
+              <w:right w:w="100.0" w:type="dxa"/>
+            </w:tcMar>
+            <w:vAlign w:val="top"/>
+          </w:tcPr>
+          <w:p>
+            <w:pPr>
+              <w:spacing w:after="240" w:before="240" w:lineRule="auto"/>
+              <w:jc w:val="both"/>
+              <w:rPr/>
+            </w:pPr>
+            <w:r>
+              <w:rPr>
+                <w:rtl w:val="0"/>
+              </w:rPr>
+              <w:t xml:space="preserve">1</w:t>
+            </w:r>
+          </w:p>
+        </w:tc>
+        <w:tc>
+          <w:tcPr>
+            <w:tcBorders>
+              <w:top w:color="000000" w:space="0" w:sz="0" w:val="nil"/>
+              <w:left w:color="000000" w:space="0" w:sz="0" w:val="nil"/>
+              <w:bottom w:color="000000" w:space="0" w:sz="8" w:val="single"/>
+              <w:right w:color="000000" w:space="0" w:sz="8" w:val="single"/>
+            </w:tcBorders>
+            <w:tcMar>
+              <w:top w:w="100.0" w:type="dxa"/>
+              <w:left w:w="100.0" w:type="dxa"/>
+              <w:bottom w:w="100.0" w:type="dxa"/>
+              <w:right w:w="100.0" w:type="dxa"/>
+            </w:tcMar>
+            <w:vAlign w:val="top"/>
+          </w:tcPr>
+          <w:p>
+            <w:pPr>
+              <w:spacing w:after="240" w:before="240" w:lineRule="auto"/>
+              <w:jc w:val="both"/>
+              <w:rPr/>
+            </w:pPr>
+            <w:r>
+              <w:rPr>
+                <w:rtl w:val="0"/>
+              </w:rPr>
+              <w:t xml:space="preserve">4 GB RAM</w:t>
+            </w:r>
+          </w:p>
+        </w:tc>
+      </w:tr>
+      <w:tr>
+        <w:trPr>
+          <w:trHeight w:val="465" w:hRule="atLeast"/>
+        </w:trPr>
+        <w:tc>
+          <w:tcPr>
+            <w:tcBorders>
+              <w:top w:color="000000" w:space="0" w:sz="0" w:val="nil"/>
+              <w:left w:color="000000" w:space="0" w:sz="8" w:val="single"/>
+              <w:bottom w:color="000000" w:space="0" w:sz="8" w:val="single"/>
+              <w:right w:color="000000" w:space="0" w:sz="8" w:val="single"/>
+            </w:tcBorders>
+            <w:tcMar>
+              <w:top w:w="100.0" w:type="dxa"/>
+              <w:left w:w="100.0" w:type="dxa"/>
+              <w:bottom w:w="100.0" w:type="dxa"/>
+              <w:right w:w="100.0" w:type="dxa"/>
+            </w:tcMar>
+            <w:vAlign w:val="top"/>
+          </w:tcPr>
+          <w:p>
+            <w:pPr>
+              <w:spacing w:after="240" w:before="240" w:lineRule="auto"/>
+              <w:jc w:val="both"/>
+              <w:rPr/>
+            </w:pPr>
+            <w:r>
+              <w:rPr>
+                <w:rtl w:val="0"/>
+              </w:rPr>
+              <w:t xml:space="preserve">2</w:t>
+            </w:r>
+          </w:p>
+        </w:tc>
+        <w:tc>
+          <w:tcPr>
+            <w:tcBorders>
+              <w:top w:color="000000" w:space="0" w:sz="0" w:val="nil"/>
+              <w:left w:color="000000" w:space="0" w:sz="0" w:val="nil"/>
+              <w:bottom w:color="000000" w:space="0" w:sz="8" w:val="single"/>
+              <w:right w:color="000000" w:space="0" w:sz="8" w:val="single"/>
+            </w:tcBorders>
+            <w:tcMar>
+              <w:top w:w="100.0" w:type="dxa"/>
+              <w:left w:w="100.0" w:type="dxa"/>
+              <w:bottom w:w="100.0" w:type="dxa"/>
+              <w:right w:w="100.0" w:type="dxa"/>
+            </w:tcMar>
+            <w:vAlign w:val="top"/>
+          </w:tcPr>
+          <w:p>
+            <w:pPr>
+              <w:spacing w:after="240" w:before="240" w:lineRule="auto"/>
+              <w:jc w:val="both"/>
+              <w:rPr/>
+            </w:pPr>
+            <w:r>
+              <w:rPr>
+                <w:rtl w:val="0"/>
+              </w:rPr>
+              <w:t xml:space="preserve">6 GB RAM</w:t>
+            </w:r>
+          </w:p>
+        </w:tc>
+      </w:tr>
+      <w:tr>
+        <w:trPr>
+          <w:trHeight w:val="465" w:hRule="atLeast"/>
+        </w:trPr>
+        <w:tc>
+          <w:tcPr>
+            <w:tcBorders>
+              <w:top w:color="000000" w:space="0" w:sz="0" w:val="nil"/>
+              <w:left w:color="000000" w:space="0" w:sz="8" w:val="single"/>
+              <w:bottom w:color="000000" w:space="0" w:sz="8" w:val="single"/>
+              <w:right w:color="000000" w:space="0" w:sz="8" w:val="single"/>
+            </w:tcBorders>
+            <w:tcMar>
+              <w:top w:w="100.0" w:type="dxa"/>
+              <w:left w:w="100.0" w:type="dxa"/>
+              <w:bottom w:w="100.0" w:type="dxa"/>
+              <w:right w:w="100.0" w:type="dxa"/>
+            </w:tcMar>
+            <w:vAlign w:val="top"/>
+          </w:tcPr>
+          <w:p>
+            <w:pPr>
+              <w:spacing w:after="240" w:before="240" w:lineRule="auto"/>
+              <w:jc w:val="both"/>
+              <w:rPr/>
+            </w:pPr>
+            <w:r>
+              <w:rPr>
+                <w:rtl w:val="0"/>
+              </w:rPr>
+              <w:t xml:space="preserve">3</w:t>
+            </w:r>
+          </w:p>
+        </w:tc>
+        <w:tc>
+          <w:tcPr>
+            <w:tcBorders>
+              <w:top w:color="000000" w:space="0" w:sz="0" w:val="nil"/>
+              <w:left w:color="000000" w:space="0" w:sz="0" w:val="nil"/>
+              <w:bottom w:color="000000" w:space="0" w:sz="8" w:val="single"/>
+              <w:right w:color="000000" w:space="0" w:sz="8" w:val="single"/>
+            </w:tcBorders>
+            <w:tcMar>
+              <w:top w:w="100.0" w:type="dxa"/>
+              <w:left w:w="100.0" w:type="dxa"/>
+              <w:bottom w:w="100.0" w:type="dxa"/>
+              <w:right w:w="100.0" w:type="dxa"/>
+            </w:tcMar>
+            <w:vAlign w:val="top"/>
+          </w:tcPr>
+          <w:p>
+            <w:pPr>
+              <w:spacing w:after="240" w:before="240" w:lineRule="auto"/>
+              <w:jc w:val="both"/>
+              <w:rPr/>
+            </w:pPr>
+            <w:r>
+              <w:rPr>
+                <w:rtl w:val="0"/>
+              </w:rPr>
+              <w:t xml:space="preserve">8 GB RAM</w:t>
+            </w:r>
+          </w:p>
+        </w:tc>
+      </w:tr>
+    </w:tbl>
+    <w:p>
+      <w:pPr>
+        <w:spacing w:after="240" w:before="240" w:line="240" w:lineRule="auto"/>
+        <w:jc w:val="both"/>
         <w:rPr/>
       </w:pPr>
       <w:r>
         <w:rPr>
           <w:rtl w:val="0"/>
         </w:rPr>
-      </w:r>
-    </w:p>
-    <w:p>
-      <w:pPr>
-        <w:spacing w:line="240" w:lineRule="auto"/>
-        <w:ind w:left="0" w:firstLine="0"/>
-        <w:rPr/>
-      </w:pPr>
-      <w:r>
-        <w:rPr>
-          <w:rtl w:val="0"/>
-        </w:rPr>
-        <w:t xml:space="preserve">Factores no controlables</w:t>
-      </w:r>
-    </w:p>
-    <w:p>
-      <w:pPr>
-        <w:numPr>
-          <w:ilvl w:val="0"/>
-          <w:numId w:val="1"/>
-        </w:numPr>
-        <w:spacing w:line="240" w:lineRule="auto"/>
-        <w:ind w:left="720" w:hanging="360"/>
-        <w:rPr>
-          <w:u w:val="none"/>
-        </w:rPr>
-      </w:pPr>
-      <w:r>
-        <w:rPr>
-          <w:rtl w:val="0"/>
-        </w:rPr>
-        <w:t xml:space="preserve">Procesos fundamentales del sistema operativo</w:t>
-      </w:r>
-    </w:p>
-    <w:p>
-      <w:pPr>
-        <w:numPr>
-          <w:ilvl w:val="0"/>
-          <w:numId w:val="1"/>
-        </w:numPr>
-        <w:spacing w:line="240" w:lineRule="auto"/>
-        <w:ind w:left="720" w:hanging="360"/>
-        <w:rPr>
-          <w:u w:val="none"/>
-        </w:rPr>
-      </w:pPr>
-      <w:r>
-        <w:rPr>
-          <w:rtl w:val="0"/>
-        </w:rPr>
-        <w:t xml:space="preserve">Nivel de fragmentación del disco duro del computador donde se ejecuta el algoritmo</w:t>
       </w:r>
     </w:p>
     <w:p>
@@ -754,11 +2218,124 @@
       </w:rPr>
     </w:lvl>
   </w:abstractNum>
+  <w:abstractNum w:abstractNumId="3">
+    <w:lvl w:ilvl="0">
+      <w:start w:val="1"/>
+      <w:numFmt w:val="bullet"/>
+      <w:lvlText w:val="●"/>
+      <w:lvlJc w:val="left"/>
+      <w:pPr>
+        <w:ind w:left="720" w:hanging="360"/>
+      </w:pPr>
+      <w:rPr>
+        <w:u w:val="none"/>
+      </w:rPr>
+    </w:lvl>
+    <w:lvl w:ilvl="1">
+      <w:start w:val="1"/>
+      <w:numFmt w:val="bullet"/>
+      <w:lvlText w:val="○"/>
+      <w:lvlJc w:val="left"/>
+      <w:pPr>
+        <w:ind w:left="1440" w:hanging="360"/>
+      </w:pPr>
+      <w:rPr>
+        <w:u w:val="none"/>
+      </w:rPr>
+    </w:lvl>
+    <w:lvl w:ilvl="2">
+      <w:start w:val="1"/>
+      <w:numFmt w:val="bullet"/>
+      <w:lvlText w:val="■"/>
+      <w:lvlJc w:val="left"/>
+      <w:pPr>
+        <w:ind w:left="2160" w:hanging="360"/>
+      </w:pPr>
+      <w:rPr>
+        <w:u w:val="none"/>
+      </w:rPr>
+    </w:lvl>
+    <w:lvl w:ilvl="3">
+      <w:start w:val="1"/>
+      <w:numFmt w:val="bullet"/>
+      <w:lvlText w:val="●"/>
+      <w:lvlJc w:val="left"/>
+      <w:pPr>
+        <w:ind w:left="2880" w:hanging="360"/>
+      </w:pPr>
+      <w:rPr>
+        <w:u w:val="none"/>
+      </w:rPr>
+    </w:lvl>
+    <w:lvl w:ilvl="4">
+      <w:start w:val="1"/>
+      <w:numFmt w:val="bullet"/>
+      <w:lvlText w:val="○"/>
+      <w:lvlJc w:val="left"/>
+      <w:pPr>
+        <w:ind w:left="3600" w:hanging="360"/>
+      </w:pPr>
+      <w:rPr>
+        <w:u w:val="none"/>
+      </w:rPr>
+    </w:lvl>
+    <w:lvl w:ilvl="5">
+      <w:start w:val="1"/>
+      <w:numFmt w:val="bullet"/>
+      <w:lvlText w:val="■"/>
+      <w:lvlJc w:val="left"/>
+      <w:pPr>
+        <w:ind w:left="4320" w:hanging="360"/>
+      </w:pPr>
+      <w:rPr>
+        <w:u w:val="none"/>
+      </w:rPr>
+    </w:lvl>
+    <w:lvl w:ilvl="6">
+      <w:start w:val="1"/>
+      <w:numFmt w:val="bullet"/>
+      <w:lvlText w:val="●"/>
+      <w:lvlJc w:val="left"/>
+      <w:pPr>
+        <w:ind w:left="5040" w:hanging="360"/>
+      </w:pPr>
+      <w:rPr>
+        <w:u w:val="none"/>
+      </w:rPr>
+    </w:lvl>
+    <w:lvl w:ilvl="7">
+      <w:start w:val="1"/>
+      <w:numFmt w:val="bullet"/>
+      <w:lvlText w:val="○"/>
+      <w:lvlJc w:val="left"/>
+      <w:pPr>
+        <w:ind w:left="5760" w:hanging="360"/>
+      </w:pPr>
+      <w:rPr>
+        <w:u w:val="none"/>
+      </w:rPr>
+    </w:lvl>
+    <w:lvl w:ilvl="8">
+      <w:start w:val="1"/>
+      <w:numFmt w:val="bullet"/>
+      <w:lvlText w:val="■"/>
+      <w:lvlJc w:val="left"/>
+      <w:pPr>
+        <w:ind w:left="6480" w:hanging="360"/>
+      </w:pPr>
+      <w:rPr>
+        <w:u w:val="none"/>
+      </w:rPr>
+    </w:lvl>
+  </w:abstractNum>
   <w:num w:numId="1">
     <w:abstractNumId w:val="1"/>
   </w:num>
   <w:num w:numId="2">
     <w:abstractNumId w:val="2"/>
+  </w:num>
+  <w:num w:numId="3">
+    <w:abstractNumId w:val="3"/>
   </w:num>
 </w:numbering>
 </file>
@@ -907,6 +2484,58 @@
       <w:sz w:val="30"/>
       <w:szCs w:val="30"/>
     </w:rPr>
+  </w:style>
+  <w:style w:type="table" w:styleId="Table1">
+    <w:basedOn w:val="TableNormal"/>
+    <w:tblPr>
+      <w:tblStyleRowBandSize w:val="1"/>
+      <w:tblStyleColBandSize w:val="1"/>
+      <w:tblCellMar>
+        <w:top w:w="100.0" w:type="dxa"/>
+        <w:left w:w="100.0" w:type="dxa"/>
+        <w:bottom w:w="100.0" w:type="dxa"/>
+        <w:right w:w="100.0" w:type="dxa"/>
+      </w:tblCellMar>
+    </w:tblPr>
+  </w:style>
+  <w:style w:type="table" w:styleId="Table2">
+    <w:basedOn w:val="TableNormal"/>
+    <w:tblPr>
+      <w:tblStyleRowBandSize w:val="1"/>
+      <w:tblStyleColBandSize w:val="1"/>
+      <w:tblCellMar>
+        <w:top w:w="100.0" w:type="dxa"/>
+        <w:left w:w="100.0" w:type="dxa"/>
+        <w:bottom w:w="100.0" w:type="dxa"/>
+        <w:right w:w="100.0" w:type="dxa"/>
+      </w:tblCellMar>
+    </w:tblPr>
+  </w:style>
+  <w:style w:type="table" w:styleId="Table3">
+    <w:basedOn w:val="TableNormal"/>
+    <w:tblPr>
+      <w:tblStyleRowBandSize w:val="1"/>
+      <w:tblStyleColBandSize w:val="1"/>
+      <w:tblCellMar>
+        <w:top w:w="100.0" w:type="dxa"/>
+        <w:left w:w="100.0" w:type="dxa"/>
+        <w:bottom w:w="100.0" w:type="dxa"/>
+        <w:right w:w="100.0" w:type="dxa"/>
+      </w:tblCellMar>
+    </w:tblPr>
+  </w:style>
+  <w:style w:type="table" w:styleId="Table4">
+    <w:basedOn w:val="TableNormal"/>
+    <w:tblPr>
+      <w:tblStyleRowBandSize w:val="1"/>
+      <w:tblStyleColBandSize w:val="1"/>
+      <w:tblCellMar>
+        <w:top w:w="100.0" w:type="dxa"/>
+        <w:left w:w="100.0" w:type="dxa"/>
+        <w:bottom w:w="100.0" w:type="dxa"/>
+        <w:right w:w="100.0" w:type="dxa"/>
+      </w:tblCellMar>
+    </w:tblPr>
   </w:style>
 </w:styles>
 </file>

</xml_diff>

<commit_message>
created the organization of the experimental work and treatments
</commit_message>
<xml_diff>
--- a/docs/experiment design.docx
+++ b/docs/experiment design.docx
@@ -1584,7 +1584,7 @@
           <w:szCs w:val="24"/>
           <w:rtl w:val="0"/>
         </w:rPr>
-        <w:t xml:space="preserve">Porcentaje de los datos del dataset utilizado para entrenamiento</w:t>
+        <w:t xml:space="preserve">Cantidad de ram del pc</w:t>
       </w:r>
       <w:r>
         <w:rPr>
@@ -1894,6 +1894,96 @@
     </w:p>
     <w:p>
       <w:pPr>
+        <w:spacing w:after="240" w:before="240" w:line="240" w:lineRule="auto"/>
+        <w:rPr/>
+      </w:pPr>
+      <w:r>
+        <w:rPr>
+          <w:b w:val="1"/>
+          <w:sz w:val="24"/>
+          <w:szCs w:val="24"/>
+          <w:rtl w:val="0"/>
+        </w:rPr>
+        <w:t xml:space="preserve">Organización del trabajo experimental</w:t>
+      </w:r>
+      <w:r>
+        <w:rPr>
+          <w:rtl w:val="0"/>
+        </w:rPr>
+      </w:r>
+    </w:p>
+    <w:p>
+      <w:pPr>
+        <w:spacing w:after="240" w:before="240" w:line="240" w:lineRule="auto"/>
+        <w:rPr/>
+      </w:pPr>
+      <w:r>
+        <w:rPr>
+          <w:rtl w:val="0"/>
+        </w:rPr>
+        <w:t xml:space="preserve">El experimento será realizado en solo una computadora, para evitar cambios en los resultados producto de las diferentes especificaciones de cada uno. En cada experimento se harán 4 repeticiones de cada implementación del Decision Tree según los tratamientos definidos en la siguiente tabla:</w:t>
+      </w:r>
+    </w:p>
+    <w:p>
+      <w:pPr>
+        <w:spacing w:after="240" w:before="240" w:line="240" w:lineRule="auto"/>
+        <w:rPr/>
+      </w:pPr>
+      <w:r>
+        <w:rPr>
+          <w:rtl w:val="0"/>
+        </w:rPr>
+        <w:t xml:space="preserve">https://docs.google.com/spreadsheets/d/1RuDCKnhJvwbzD51M5dYCw4XpOMzoLV0L4g2cbKDAofc/edit?usp=sharing</w:t>
+      </w:r>
+    </w:p>
+    <w:p>
+      <w:pPr>
+        <w:spacing w:after="240" w:before="240" w:line="240" w:lineRule="auto"/>
+        <w:rPr/>
+      </w:pPr>
+      <w:r>
+        <w:rPr/>
+        <w:drawing>
+          <wp:inline distB="114300" distT="114300" distL="114300" distR="114300">
+            <wp:extent cx="5731200" cy="3238500"/>
+            <wp:effectExtent b="0" l="0" r="0" t="0"/>
+            <wp:docPr id="1" name="image1.png"/>
+            <a:graphic>
+              <a:graphicData uri="http://schemas.openxmlformats.org/drawingml/2006/picture">
+                <pic:pic>
+                  <pic:nvPicPr>
+                    <pic:cNvPr id="0" name="image1.png"/>
+                    <pic:cNvPicPr preferRelativeResize="0"/>
+                  </pic:nvPicPr>
+                  <pic:blipFill>
+                    <a:blip r:embed="rId6"/>
+                    <a:srcRect b="0" l="0" r="0" t="0"/>
+                    <a:stretch>
+                      <a:fillRect/>
+                    </a:stretch>
+                  </pic:blipFill>
+                  <pic:spPr>
+                    <a:xfrm>
+                      <a:off x="0" y="0"/>
+                      <a:ext cx="5731200" cy="3238500"/>
+                    </a:xfrm>
+                    <a:prstGeom prst="rect"/>
+                    <a:ln/>
+                  </pic:spPr>
+                </pic:pic>
+              </a:graphicData>
+            </a:graphic>
+          </wp:inline>
+        </w:drawing>
+      </w:r>
+      <w:r>
+        <w:rPr>
+          <w:rtl w:val="0"/>
+        </w:rPr>
+      </w:r>
+    </w:p>
+    <w:p>
+      <w:pPr>
         <w:spacing w:line="240" w:lineRule="auto"/>
         <w:ind w:left="0" w:firstLine="0"/>
         <w:rPr/>
@@ -1905,9 +1995,9 @@
       </w:r>
     </w:p>
     <w:sectPr>
-      <w:headerReference r:id="rId6" w:type="default"/>
-      <w:headerReference r:id="rId7" w:type="first"/>
-      <w:footerReference r:id="rId8" w:type="first"/>
+      <w:headerReference r:id="rId7" w:type="default"/>
+      <w:headerReference r:id="rId8" w:type="first"/>
+      <w:footerReference r:id="rId9" w:type="first"/>
       <w:pgSz w:h="16834" w:w="11909" w:orient="portrait"/>
       <w:pgMar w:bottom="1440" w:top="1440" w:left="1440" w:right="1440" w:header="720" w:footer="720"/>
       <w:pgNumType w:start="1"/>

</xml_diff>

<commit_message>
ANOVA analysis added on experiment design document
</commit_message>
<xml_diff>
--- a/docs/experiment design.docx
+++ b/docs/experiment design.docx
@@ -1947,12 +1947,12 @@
           <wp:inline distB="114300" distT="114300" distL="114300" distR="114300">
             <wp:extent cx="5731200" cy="3238500"/>
             <wp:effectExtent b="0" l="0" r="0" t="0"/>
-            <wp:docPr id="1" name="image1.png"/>
+            <wp:docPr id="1" name="image5.png"/>
             <a:graphic>
               <a:graphicData uri="http://schemas.openxmlformats.org/drawingml/2006/picture">
                 <pic:pic>
                   <pic:nvPicPr>
-                    <pic:cNvPr id="0" name="image1.png"/>
+                    <pic:cNvPr id="0" name="image5.png"/>
                     <pic:cNvPicPr preferRelativeResize="0"/>
                   </pic:nvPicPr>
                   <pic:blipFill>
@@ -2236,6 +2236,1064 @@
     </w:p>
     <w:p>
       <w:pPr>
+        <w:spacing w:after="240" w:line="240" w:lineRule="auto"/>
+        <w:rPr/>
+      </w:pPr>
+      <w:r>
+        <w:rPr>
+          <w:rtl w:val="0"/>
+        </w:rPr>
+      </w:r>
+    </w:p>
+    <w:p>
+      <w:pPr>
+        <w:spacing w:line="240" w:lineRule="auto"/>
+        <w:ind w:left="0" w:firstLine="0"/>
+        <w:rPr>
+          <w:b w:val="1"/>
+        </w:rPr>
+      </w:pPr>
+      <w:r>
+        <w:rPr>
+          <w:b w:val="1"/>
+          <w:rtl w:val="0"/>
+        </w:rPr>
+        <w:t xml:space="preserve">Análisis de resultados</w:t>
+      </w:r>
+    </w:p>
+    <w:p>
+      <w:pPr>
+        <w:spacing w:line="240" w:lineRule="auto"/>
+        <w:ind w:left="0" w:firstLine="0"/>
+        <w:rPr>
+          <w:b w:val="1"/>
+        </w:rPr>
+      </w:pPr>
+      <w:r>
+        <w:rPr>
+          <w:rtl w:val="0"/>
+        </w:rPr>
+      </w:r>
+    </w:p>
+    <w:p>
+      <w:pPr>
+        <w:spacing w:line="240" w:lineRule="auto"/>
+        <w:ind w:left="0" w:firstLine="0"/>
+        <w:rPr>
+          <w:b w:val="1"/>
+        </w:rPr>
+      </w:pPr>
+      <w:r>
+        <w:rPr>
+          <w:b w:val="1"/>
+          <w:rtl w:val="0"/>
+        </w:rPr>
+        <w:t xml:space="preserve">ANOVA MÚLTIPLES FACTORES EN R COMMANDER</w:t>
+      </w:r>
+    </w:p>
+    <w:p>
+      <w:pPr>
+        <w:spacing w:line="240" w:lineRule="auto"/>
+        <w:ind w:left="0" w:firstLine="0"/>
+        <w:rPr>
+          <w:b w:val="1"/>
+        </w:rPr>
+      </w:pPr>
+      <w:r>
+        <w:rPr>
+          <w:rtl w:val="0"/>
+        </w:rPr>
+      </w:r>
+    </w:p>
+    <w:p>
+      <w:pPr>
+        <w:spacing w:line="240" w:lineRule="auto"/>
+        <w:ind w:left="0" w:firstLine="0"/>
+        <w:rPr/>
+      </w:pPr>
+      <w:r>
+        <w:rPr>
+          <w:b w:val="1"/>
+          <w:rtl w:val="0"/>
+        </w:rPr>
+        <w:t xml:space="preserve">Variable de respuesta: </w:t>
+      </w:r>
+      <w:r>
+        <w:rPr>
+          <w:rtl w:val="0"/>
+        </w:rPr>
+        <w:t xml:space="preserve">Correctitud</w:t>
+      </w:r>
+    </w:p>
+    <w:p>
+      <w:pPr>
+        <w:spacing w:line="240" w:lineRule="auto"/>
+        <w:ind w:left="0" w:firstLine="0"/>
+        <w:rPr/>
+      </w:pPr>
+      <w:r>
+        <w:rPr>
+          <w:rtl w:val="0"/>
+        </w:rPr>
+      </w:r>
+    </w:p>
+    <w:p>
+      <w:pPr>
+        <w:spacing w:line="240" w:lineRule="auto"/>
+        <w:ind w:left="0" w:firstLine="0"/>
+        <w:rPr/>
+      </w:pPr>
+      <w:r>
+        <w:rPr>
+          <w:rtl w:val="0"/>
+        </w:rPr>
+        <w:t xml:space="preserve">En primer lugar comparamos nuestros factores estudiados con la variable de respuesta correctitud.</w:t>
+      </w:r>
+    </w:p>
+    <w:p>
+      <w:pPr>
+        <w:spacing w:line="240" w:lineRule="auto"/>
+        <w:ind w:left="0" w:firstLine="0"/>
+        <w:rPr/>
+      </w:pPr>
+      <w:r>
+        <w:rPr>
+          <w:rtl w:val="0"/>
+        </w:rPr>
+      </w:r>
+    </w:p>
+    <w:p>
+      <w:pPr>
+        <w:spacing w:line="240" w:lineRule="auto"/>
+        <w:ind w:left="0" w:firstLine="0"/>
+        <w:rPr>
+          <w:b w:val="1"/>
+        </w:rPr>
+      </w:pPr>
+      <w:r>
+        <w:rPr>
+          <w:b w:val="1"/>
+          <w:rtl w:val="0"/>
+        </w:rPr>
+        <w:t xml:space="preserve">Planteamiento de hipótesis:</w:t>
+      </w:r>
+    </w:p>
+    <w:p>
+      <w:pPr>
+        <w:spacing w:line="240" w:lineRule="auto"/>
+        <w:ind w:left="0" w:firstLine="0"/>
+        <w:rPr/>
+      </w:pPr>
+      <w:r>
+        <w:rPr>
+          <w:rtl w:val="0"/>
+        </w:rPr>
+      </w:r>
+    </w:p>
+    <w:p>
+      <w:pPr>
+        <w:spacing w:line="240" w:lineRule="auto"/>
+        <w:ind w:left="0" w:firstLine="0"/>
+        <w:rPr/>
+      </w:pPr>
+      <w:r>
+        <w:rPr>
+          <w:rtl w:val="0"/>
+        </w:rPr>
+        <w:t xml:space="preserve">H0 = Las medias son iguales</w:t>
+      </w:r>
+    </w:p>
+    <w:p>
+      <w:pPr>
+        <w:spacing w:line="240" w:lineRule="auto"/>
+        <w:ind w:left="0" w:firstLine="0"/>
+        <w:rPr/>
+      </w:pPr>
+      <w:r>
+        <w:rPr>
+          <w:rtl w:val="0"/>
+        </w:rPr>
+        <w:t xml:space="preserve">H1 = Al menos una media es diferente.</w:t>
+      </w:r>
+    </w:p>
+    <w:p>
+      <w:pPr>
+        <w:spacing w:line="240" w:lineRule="auto"/>
+        <w:ind w:left="0" w:firstLine="0"/>
+        <w:rPr/>
+      </w:pPr>
+      <w:r>
+        <w:rPr>
+          <w:rtl w:val="0"/>
+        </w:rPr>
+      </w:r>
+    </w:p>
+    <w:p>
+      <w:pPr>
+        <w:spacing w:line="240" w:lineRule="auto"/>
+        <w:ind w:left="0" w:firstLine="0"/>
+        <w:rPr/>
+      </w:pPr>
+      <w:r>
+        <w:rPr>
+          <w:rtl w:val="0"/>
+        </w:rPr>
+        <w:t xml:space="preserve">Rechazo H0 si y sólo si valor P &lt; 0.05 (nivel de significancia).</w:t>
+      </w:r>
+    </w:p>
+    <w:p>
+      <w:pPr>
+        <w:spacing w:line="240" w:lineRule="auto"/>
+        <w:ind w:left="0" w:firstLine="0"/>
+        <w:rPr/>
+      </w:pPr>
+      <w:r>
+        <w:rPr>
+          <w:rtl w:val="0"/>
+        </w:rPr>
+      </w:r>
+    </w:p>
+    <w:p>
+      <w:pPr>
+        <w:spacing w:line="240" w:lineRule="auto"/>
+        <w:ind w:left="0" w:firstLine="0"/>
+        <w:rPr>
+          <w:b w:val="1"/>
+        </w:rPr>
+      </w:pPr>
+      <w:r>
+        <w:rPr>
+          <w:b w:val="1"/>
+          <w:rtl w:val="0"/>
+        </w:rPr>
+        <w:t xml:space="preserve">Resultado en R commander</w:t>
+      </w:r>
+    </w:p>
+    <w:p>
+      <w:pPr>
+        <w:spacing w:line="240" w:lineRule="auto"/>
+        <w:ind w:left="0" w:firstLine="0"/>
+        <w:rPr/>
+      </w:pPr>
+      <w:r>
+        <w:rPr/>
+        <w:drawing>
+          <wp:inline distB="114300" distT="114300" distL="114300" distR="114300">
+            <wp:extent cx="5731200" cy="1092200"/>
+            <wp:effectExtent b="0" l="0" r="0" t="0"/>
+            <wp:docPr id="3" name="image1.png"/>
+            <a:graphic>
+              <a:graphicData uri="http://schemas.openxmlformats.org/drawingml/2006/picture">
+                <pic:pic>
+                  <pic:nvPicPr>
+                    <pic:cNvPr id="0" name="image1.png"/>
+                    <pic:cNvPicPr preferRelativeResize="0"/>
+                  </pic:nvPicPr>
+                  <pic:blipFill>
+                    <a:blip r:embed="rId7"/>
+                    <a:srcRect b="0" l="0" r="0" t="0"/>
+                    <a:stretch>
+                      <a:fillRect/>
+                    </a:stretch>
+                  </pic:blipFill>
+                  <pic:spPr>
+                    <a:xfrm>
+                      <a:off x="0" y="0"/>
+                      <a:ext cx="5731200" cy="1092200"/>
+                    </a:xfrm>
+                    <a:prstGeom prst="rect"/>
+                    <a:ln/>
+                  </pic:spPr>
+                </pic:pic>
+              </a:graphicData>
+            </a:graphic>
+          </wp:inline>
+        </w:drawing>
+      </w:r>
+      <w:r>
+        <w:rPr>
+          <w:rtl w:val="0"/>
+        </w:rPr>
+      </w:r>
+    </w:p>
+    <w:p>
+      <w:pPr>
+        <w:spacing w:line="240" w:lineRule="auto"/>
+        <w:ind w:left="0" w:firstLine="0"/>
+        <w:rPr>
+          <w:b w:val="1"/>
+        </w:rPr>
+      </w:pPr>
+      <w:r>
+        <w:rPr>
+          <w:rtl w:val="0"/>
+        </w:rPr>
+      </w:r>
+    </w:p>
+    <w:p>
+      <w:pPr>
+        <w:spacing w:line="240" w:lineRule="auto"/>
+        <w:ind w:left="0" w:firstLine="0"/>
+        <w:rPr>
+          <w:b w:val="1"/>
+        </w:rPr>
+      </w:pPr>
+      <w:r>
+        <w:rPr>
+          <w:b w:val="1"/>
+          <w:rtl w:val="0"/>
+        </w:rPr>
+        <w:t xml:space="preserve">Interpretación:</w:t>
+      </w:r>
+    </w:p>
+    <w:p>
+      <w:pPr>
+        <w:spacing w:line="240" w:lineRule="auto"/>
+        <w:ind w:left="0" w:firstLine="0"/>
+        <w:rPr/>
+      </w:pPr>
+      <w:r>
+        <w:rPr>
+          <w:rtl w:val="0"/>
+        </w:rPr>
+      </w:r>
+    </w:p>
+    <w:p>
+      <w:pPr>
+        <w:spacing w:line="240" w:lineRule="auto"/>
+        <w:rPr/>
+      </w:pPr>
+      <w:r>
+        <w:rPr>
+          <w:rtl w:val="0"/>
+        </w:rPr>
+        <w:t xml:space="preserve">La implementación utilizada  y el porcentaje de entrenamiento son factores relevantes para la variable de respuesta correctitud  ya que, el valor P es menor a 5%. Por lo cual, con un nivel de significancia del 5% podemos concluir que existe suficiente evidencia para rechazar H0, entonces se acepta H1, es decir, la variable de respuesta correctitud se ve muy influenciada por la implementación usada y el porcentaje de entrenamiento porque existe por lo menos una media de correctitud que es estadísticamente diferente en estos factores.</w:t>
+      </w:r>
+    </w:p>
+    <w:p>
+      <w:pPr>
+        <w:spacing w:line="240" w:lineRule="auto"/>
+        <w:rPr/>
+      </w:pPr>
+      <w:r>
+        <w:rPr>
+          <w:rtl w:val="0"/>
+        </w:rPr>
+      </w:r>
+    </w:p>
+    <w:p>
+      <w:pPr>
+        <w:spacing w:line="240" w:lineRule="auto"/>
+        <w:rPr/>
+      </w:pPr>
+      <w:r>
+        <w:rPr>
+          <w:rtl w:val="0"/>
+        </w:rPr>
+        <w:t xml:space="preserve">Por otro lado, el factor memoria ram es poco relevante para la variable de respuesta correctitud ya que, su valor P es mayor a 5%.  Por lo cual, con un nivel de significancia del 5% podemos concluir que no existe suficiente evidencia para rechazar H0, entonces no se puede aceptar H1, es decir, la variable de respuesta correctitud no se ve influenciada por la memoria ram que se utilice porque las medias de correctitud son estadísticamente iguales en este factor.</w:t>
+      </w:r>
+    </w:p>
+    <w:p>
+      <w:pPr>
+        <w:spacing w:line="240" w:lineRule="auto"/>
+        <w:ind w:left="0" w:firstLine="0"/>
+        <w:rPr/>
+      </w:pPr>
+      <w:r>
+        <w:rPr>
+          <w:rtl w:val="0"/>
+        </w:rPr>
+      </w:r>
+    </w:p>
+    <w:p>
+      <w:pPr>
+        <w:spacing w:line="240" w:lineRule="auto"/>
+        <w:ind w:left="0" w:firstLine="0"/>
+        <w:rPr/>
+      </w:pPr>
+      <w:r>
+        <w:rPr>
+          <w:rtl w:val="0"/>
+        </w:rPr>
+      </w:r>
+    </w:p>
+    <w:p>
+      <w:pPr>
+        <w:spacing w:line="240" w:lineRule="auto"/>
+        <w:ind w:left="0" w:firstLine="0"/>
+        <w:rPr/>
+      </w:pPr>
+      <w:r>
+        <w:rPr>
+          <w:rtl w:val="0"/>
+        </w:rPr>
+      </w:r>
+    </w:p>
+    <w:p>
+      <w:pPr>
+        <w:spacing w:line="240" w:lineRule="auto"/>
+        <w:ind w:left="0" w:firstLine="0"/>
+        <w:rPr/>
+      </w:pPr>
+      <w:r>
+        <w:rPr>
+          <w:rtl w:val="0"/>
+        </w:rPr>
+      </w:r>
+    </w:p>
+    <w:p>
+      <w:pPr>
+        <w:spacing w:line="240" w:lineRule="auto"/>
+        <w:ind w:left="0" w:firstLine="0"/>
+        <w:rPr/>
+      </w:pPr>
+      <w:r>
+        <w:rPr>
+          <w:rtl w:val="0"/>
+        </w:rPr>
+      </w:r>
+    </w:p>
+    <w:p>
+      <w:pPr>
+        <w:spacing w:line="240" w:lineRule="auto"/>
+        <w:ind w:left="0" w:firstLine="0"/>
+        <w:rPr/>
+      </w:pPr>
+      <w:r>
+        <w:rPr>
+          <w:rtl w:val="0"/>
+        </w:rPr>
+      </w:r>
+    </w:p>
+    <w:p>
+      <w:pPr>
+        <w:spacing w:line="240" w:lineRule="auto"/>
+        <w:ind w:left="0" w:firstLine="0"/>
+        <w:rPr/>
+      </w:pPr>
+      <w:r>
+        <w:rPr>
+          <w:rtl w:val="0"/>
+        </w:rPr>
+      </w:r>
+    </w:p>
+    <w:p>
+      <w:pPr>
+        <w:spacing w:line="240" w:lineRule="auto"/>
+        <w:ind w:left="0" w:firstLine="0"/>
+        <w:rPr/>
+      </w:pPr>
+      <w:r>
+        <w:rPr>
+          <w:rtl w:val="0"/>
+        </w:rPr>
+      </w:r>
+    </w:p>
+    <w:p>
+      <w:pPr>
+        <w:spacing w:line="240" w:lineRule="auto"/>
+        <w:ind w:left="0" w:firstLine="0"/>
+        <w:rPr/>
+      </w:pPr>
+      <w:r>
+        <w:rPr>
+          <w:rtl w:val="0"/>
+        </w:rPr>
+      </w:r>
+    </w:p>
+    <w:p>
+      <w:pPr>
+        <w:spacing w:line="240" w:lineRule="auto"/>
+        <w:ind w:left="0" w:firstLine="0"/>
+        <w:rPr/>
+      </w:pPr>
+      <w:r>
+        <w:rPr>
+          <w:rtl w:val="0"/>
+        </w:rPr>
+      </w:r>
+    </w:p>
+    <w:p>
+      <w:pPr>
+        <w:spacing w:line="240" w:lineRule="auto"/>
+        <w:ind w:left="0" w:firstLine="0"/>
+        <w:rPr/>
+      </w:pPr>
+      <w:r>
+        <w:rPr>
+          <w:rtl w:val="0"/>
+        </w:rPr>
+      </w:r>
+    </w:p>
+    <w:p>
+      <w:pPr>
+        <w:spacing w:line="240" w:lineRule="auto"/>
+        <w:ind w:left="0" w:firstLine="0"/>
+        <w:rPr/>
+      </w:pPr>
+      <w:r>
+        <w:rPr>
+          <w:rtl w:val="0"/>
+        </w:rPr>
+      </w:r>
+    </w:p>
+    <w:p>
+      <w:pPr>
+        <w:spacing w:line="240" w:lineRule="auto"/>
+        <w:ind w:left="0" w:firstLine="0"/>
+        <w:rPr/>
+      </w:pPr>
+      <w:r>
+        <w:rPr>
+          <w:rtl w:val="0"/>
+        </w:rPr>
+      </w:r>
+    </w:p>
+    <w:p>
+      <w:pPr>
+        <w:spacing w:line="240" w:lineRule="auto"/>
+        <w:ind w:left="0" w:firstLine="0"/>
+        <w:rPr/>
+      </w:pPr>
+      <w:r>
+        <w:rPr>
+          <w:rtl w:val="0"/>
+        </w:rPr>
+      </w:r>
+    </w:p>
+    <w:p>
+      <w:pPr>
+        <w:spacing w:line="240" w:lineRule="auto"/>
+        <w:ind w:left="0" w:firstLine="0"/>
+        <w:rPr/>
+      </w:pPr>
+      <w:r>
+        <w:rPr>
+          <w:rtl w:val="0"/>
+        </w:rPr>
+      </w:r>
+    </w:p>
+    <w:p>
+      <w:pPr>
+        <w:spacing w:line="240" w:lineRule="auto"/>
+        <w:ind w:left="0" w:firstLine="0"/>
+        <w:rPr/>
+      </w:pPr>
+      <w:r>
+        <w:rPr>
+          <w:rtl w:val="0"/>
+        </w:rPr>
+        <w:t xml:space="preserve">En la siguiente comparación se puede corroborar la interpretación anterior, ya que independientemente de la memoria ram que se esté utilizando (4,6 o 8 GB), las medias son estadísticamente iguales (no hay mayor diferencia</w:t>
+      </w:r>
+      <w:r>
+        <w:rPr/>
+        <w:drawing>
+          <wp:inline distB="114300" distT="114300" distL="114300" distR="114300">
+            <wp:extent cx="5019675" cy="2924175"/>
+            <wp:effectExtent b="0" l="0" r="0" t="0"/>
+            <wp:docPr id="4" name="image3.png"/>
+            <a:graphic>
+              <a:graphicData uri="http://schemas.openxmlformats.org/drawingml/2006/picture">
+                <pic:pic>
+                  <pic:nvPicPr>
+                    <pic:cNvPr id="0" name="image3.png"/>
+                    <pic:cNvPicPr preferRelativeResize="0"/>
+                  </pic:nvPicPr>
+                  <pic:blipFill>
+                    <a:blip r:embed="rId8"/>
+                    <a:srcRect b="0" l="0" r="0" t="0"/>
+                    <a:stretch>
+                      <a:fillRect/>
+                    </a:stretch>
+                  </pic:blipFill>
+                  <pic:spPr>
+                    <a:xfrm>
+                      <a:off x="0" y="0"/>
+                      <a:ext cx="5019675" cy="2924175"/>
+                    </a:xfrm>
+                    <a:prstGeom prst="rect"/>
+                    <a:ln/>
+                  </pic:spPr>
+                </pic:pic>
+              </a:graphicData>
+            </a:graphic>
+          </wp:inline>
+        </w:drawing>
+      </w:r>
+      <w:r>
+        <w:rPr>
+          <w:rtl w:val="0"/>
+        </w:rPr>
+        <w:t xml:space="preserve">).</w:t>
+      </w:r>
+    </w:p>
+    <w:p>
+      <w:pPr>
+        <w:spacing w:line="240" w:lineRule="auto"/>
+        <w:ind w:left="0" w:firstLine="0"/>
+        <w:rPr/>
+      </w:pPr>
+      <w:r>
+        <w:rPr>
+          <w:rtl w:val="0"/>
+        </w:rPr>
+      </w:r>
+    </w:p>
+    <w:p>
+      <w:pPr>
+        <w:spacing w:line="240" w:lineRule="auto"/>
+        <w:rPr/>
+      </w:pPr>
+      <w:r>
+        <w:rPr>
+          <w:b w:val="1"/>
+          <w:rtl w:val="0"/>
+        </w:rPr>
+        <w:t xml:space="preserve">Variable de respuesta: </w:t>
+      </w:r>
+      <w:r>
+        <w:rPr>
+          <w:rtl w:val="0"/>
+        </w:rPr>
+        <w:t xml:space="preserve">Tiempo usado</w:t>
+      </w:r>
+    </w:p>
+    <w:p>
+      <w:pPr>
+        <w:spacing w:line="240" w:lineRule="auto"/>
+        <w:rPr/>
+      </w:pPr>
+      <w:r>
+        <w:rPr>
+          <w:rtl w:val="0"/>
+        </w:rPr>
+      </w:r>
+    </w:p>
+    <w:p>
+      <w:pPr>
+        <w:spacing w:line="240" w:lineRule="auto"/>
+        <w:rPr/>
+      </w:pPr>
+      <w:r>
+        <w:rPr>
+          <w:rtl w:val="0"/>
+        </w:rPr>
+        <w:t xml:space="preserve">Ahora compararemos nuestros factores estudiados con la variable de respuesta tiempo usado.</w:t>
+      </w:r>
+    </w:p>
+    <w:p>
+      <w:pPr>
+        <w:spacing w:line="240" w:lineRule="auto"/>
+        <w:rPr/>
+      </w:pPr>
+      <w:r>
+        <w:rPr>
+          <w:rtl w:val="0"/>
+        </w:rPr>
+      </w:r>
+    </w:p>
+    <w:p>
+      <w:pPr>
+        <w:spacing w:line="240" w:lineRule="auto"/>
+        <w:rPr>
+          <w:b w:val="1"/>
+        </w:rPr>
+      </w:pPr>
+      <w:r>
+        <w:rPr>
+          <w:b w:val="1"/>
+          <w:rtl w:val="0"/>
+        </w:rPr>
+        <w:t xml:space="preserve">Planteamiento de hipótesis:</w:t>
+      </w:r>
+    </w:p>
+    <w:p>
+      <w:pPr>
+        <w:spacing w:line="240" w:lineRule="auto"/>
+        <w:rPr/>
+      </w:pPr>
+      <w:r>
+        <w:rPr>
+          <w:rtl w:val="0"/>
+        </w:rPr>
+      </w:r>
+    </w:p>
+    <w:p>
+      <w:pPr>
+        <w:spacing w:line="240" w:lineRule="auto"/>
+        <w:rPr/>
+      </w:pPr>
+      <w:r>
+        <w:rPr>
+          <w:rtl w:val="0"/>
+        </w:rPr>
+        <w:t xml:space="preserve">H0 = Las medias son iguales</w:t>
+      </w:r>
+    </w:p>
+    <w:p>
+      <w:pPr>
+        <w:spacing w:line="240" w:lineRule="auto"/>
+        <w:rPr/>
+      </w:pPr>
+      <w:r>
+        <w:rPr>
+          <w:rtl w:val="0"/>
+        </w:rPr>
+        <w:t xml:space="preserve">H1 = Al menos una media es diferente.</w:t>
+      </w:r>
+    </w:p>
+    <w:p>
+      <w:pPr>
+        <w:spacing w:line="240" w:lineRule="auto"/>
+        <w:rPr/>
+      </w:pPr>
+      <w:r>
+        <w:rPr>
+          <w:rtl w:val="0"/>
+        </w:rPr>
+      </w:r>
+    </w:p>
+    <w:p>
+      <w:pPr>
+        <w:spacing w:line="240" w:lineRule="auto"/>
+        <w:rPr/>
+      </w:pPr>
+      <w:r>
+        <w:rPr>
+          <w:rtl w:val="0"/>
+        </w:rPr>
+        <w:t xml:space="preserve">Rechazo H0 si y sólo si valor P &lt; 0.05 (nivel de significancia).</w:t>
+      </w:r>
+    </w:p>
+    <w:p>
+      <w:pPr>
+        <w:spacing w:line="240" w:lineRule="auto"/>
+        <w:rPr/>
+      </w:pPr>
+      <w:r>
+        <w:rPr>
+          <w:rtl w:val="0"/>
+        </w:rPr>
+      </w:r>
+    </w:p>
+    <w:p>
+      <w:pPr>
+        <w:spacing w:line="240" w:lineRule="auto"/>
+        <w:rPr>
+          <w:b w:val="1"/>
+        </w:rPr>
+      </w:pPr>
+      <w:r>
+        <w:rPr>
+          <w:b w:val="1"/>
+          <w:rtl w:val="0"/>
+        </w:rPr>
+        <w:t xml:space="preserve">Resultado en R commander</w:t>
+      </w:r>
+    </w:p>
+    <w:p>
+      <w:pPr>
+        <w:spacing w:line="240" w:lineRule="auto"/>
+        <w:rPr>
+          <w:b w:val="1"/>
+        </w:rPr>
+      </w:pPr>
+      <w:r>
+        <w:rPr>
+          <w:rtl w:val="0"/>
+        </w:rPr>
+      </w:r>
+    </w:p>
+    <w:p>
+      <w:pPr>
+        <w:spacing w:line="240" w:lineRule="auto"/>
+        <w:rPr>
+          <w:b w:val="1"/>
+        </w:rPr>
+      </w:pPr>
+      <w:r>
+        <w:rPr>
+          <w:b w:val="1"/>
+        </w:rPr>
+        <w:drawing>
+          <wp:inline distB="114300" distT="114300" distL="114300" distR="114300">
+            <wp:extent cx="5731200" cy="1066800"/>
+            <wp:effectExtent b="0" l="0" r="0" t="0"/>
+            <wp:docPr id="5" name="image4.png"/>
+            <a:graphic>
+              <a:graphicData uri="http://schemas.openxmlformats.org/drawingml/2006/picture">
+                <pic:pic>
+                  <pic:nvPicPr>
+                    <pic:cNvPr id="0" name="image4.png"/>
+                    <pic:cNvPicPr preferRelativeResize="0"/>
+                  </pic:nvPicPr>
+                  <pic:blipFill>
+                    <a:blip r:embed="rId9"/>
+                    <a:srcRect b="0" l="0" r="0" t="0"/>
+                    <a:stretch>
+                      <a:fillRect/>
+                    </a:stretch>
+                  </pic:blipFill>
+                  <pic:spPr>
+                    <a:xfrm>
+                      <a:off x="0" y="0"/>
+                      <a:ext cx="5731200" cy="1066800"/>
+                    </a:xfrm>
+                    <a:prstGeom prst="rect"/>
+                    <a:ln/>
+                  </pic:spPr>
+                </pic:pic>
+              </a:graphicData>
+            </a:graphic>
+          </wp:inline>
+        </w:drawing>
+      </w:r>
+      <w:r>
+        <w:rPr>
+          <w:rtl w:val="0"/>
+        </w:rPr>
+      </w:r>
+    </w:p>
+    <w:p>
+      <w:pPr>
+        <w:spacing w:line="240" w:lineRule="auto"/>
+        <w:rPr>
+          <w:b w:val="1"/>
+        </w:rPr>
+      </w:pPr>
+      <w:r>
+        <w:rPr>
+          <w:rtl w:val="0"/>
+        </w:rPr>
+      </w:r>
+    </w:p>
+    <w:p>
+      <w:pPr>
+        <w:spacing w:line="240" w:lineRule="auto"/>
+        <w:rPr>
+          <w:b w:val="1"/>
+        </w:rPr>
+      </w:pPr>
+      <w:r>
+        <w:rPr>
+          <w:b w:val="1"/>
+          <w:rtl w:val="0"/>
+        </w:rPr>
+        <w:t xml:space="preserve">Interpretación:</w:t>
+      </w:r>
+    </w:p>
+    <w:p>
+      <w:pPr>
+        <w:spacing w:line="240" w:lineRule="auto"/>
+        <w:rPr/>
+      </w:pPr>
+      <w:r>
+        <w:rPr>
+          <w:rtl w:val="0"/>
+        </w:rPr>
+      </w:r>
+    </w:p>
+    <w:p>
+      <w:pPr>
+        <w:spacing w:line="240" w:lineRule="auto"/>
+        <w:rPr/>
+      </w:pPr>
+      <w:r>
+        <w:rPr>
+          <w:rtl w:val="0"/>
+        </w:rPr>
+        <w:t xml:space="preserve">La memoria ram y la implementación usada son factores poco relevantes para la variable de respuesta tiempo usado ya que, el valor P es mayor a 5%. Por lo cual, con un nivel de significancia del 5% podemos concluir que no existe suficiente evidencia para rechazar H0, entonces se rechaza H1 y se acepta H0, es decir, la variable de respuesta tiempo usado no se ve influenciada por la implementación usada y el porcentaje de entrenamiento porque las medias de tiempo usado son estadísticamente iguales en estos factores.</w:t>
+      </w:r>
+    </w:p>
+    <w:p>
+      <w:pPr>
+        <w:spacing w:line="240" w:lineRule="auto"/>
+        <w:rPr/>
+      </w:pPr>
+      <w:r>
+        <w:rPr>
+          <w:rtl w:val="0"/>
+        </w:rPr>
+      </w:r>
+    </w:p>
+    <w:p>
+      <w:pPr>
+        <w:spacing w:line="240" w:lineRule="auto"/>
+        <w:rPr/>
+      </w:pPr>
+      <w:r>
+        <w:rPr>
+          <w:rtl w:val="0"/>
+        </w:rPr>
+        <w:t xml:space="preserve">Por otro lado, el factor porcentaje de entrenamiento es relevante para la variable de respuesta tiempo usado ya que, su valor P es menor a 5%.  Por lo cual, con un nivel de significancia del 5% podemos concluir que existe suficiente evidencia para rechazar H0, entonces  se acepta H1, es decir, la variable de respuesta tiempo usado  se ve muy influenciada por el porcentaje de entrenamiento que se utilice porque existe por lo menos una media de tiempo usado que es estadísticamente diferente en este factor.</w:t>
+      </w:r>
+    </w:p>
+    <w:p>
+      <w:pPr>
+        <w:spacing w:line="240" w:lineRule="auto"/>
+        <w:rPr/>
+      </w:pPr>
+      <w:r>
+        <w:rPr>
+          <w:rtl w:val="0"/>
+        </w:rPr>
+      </w:r>
+    </w:p>
+    <w:p>
+      <w:pPr>
+        <w:spacing w:line="240" w:lineRule="auto"/>
+        <w:rPr/>
+      </w:pPr>
+      <w:r>
+        <w:rPr>
+          <w:rtl w:val="0"/>
+        </w:rPr>
+        <w:t xml:space="preserve">En la siguiente comparación se puede corroborar la interpretación anterior, ya que en cada combinación de factores las medias de tiempo usado varían bastante dependiendo el porcentaje de entrenamiento utilizado en la mayoría una diferencia que parece ser inversamente proporcional entre más porcentaje de entrenamiento menor es la media de tiempo usado.</w:t>
+      </w:r>
+    </w:p>
+    <w:p>
+      <w:pPr>
+        <w:spacing w:line="240" w:lineRule="auto"/>
+        <w:rPr/>
+      </w:pPr>
+      <w:r>
+        <w:rPr>
+          <w:rtl w:val="0"/>
+        </w:rPr>
+      </w:r>
+    </w:p>
+    <w:p>
+      <w:pPr>
+        <w:spacing w:line="240" w:lineRule="auto"/>
+        <w:rPr/>
+      </w:pPr>
+      <w:r>
+        <w:rPr/>
+        <w:drawing>
+          <wp:inline distB="114300" distT="114300" distL="114300" distR="114300">
+            <wp:extent cx="4324350" cy="2962275"/>
+            <wp:effectExtent b="0" l="0" r="0" t="0"/>
+            <wp:docPr id="2" name="image2.png"/>
+            <a:graphic>
+              <a:graphicData uri="http://schemas.openxmlformats.org/drawingml/2006/picture">
+                <pic:pic>
+                  <pic:nvPicPr>
+                    <pic:cNvPr id="0" name="image2.png"/>
+                    <pic:cNvPicPr preferRelativeResize="0"/>
+                  </pic:nvPicPr>
+                  <pic:blipFill>
+                    <a:blip r:embed="rId10"/>
+                    <a:srcRect b="0" l="0" r="0" t="0"/>
+                    <a:stretch>
+                      <a:fillRect/>
+                    </a:stretch>
+                  </pic:blipFill>
+                  <pic:spPr>
+                    <a:xfrm>
+                      <a:off x="0" y="0"/>
+                      <a:ext cx="4324350" cy="2962275"/>
+                    </a:xfrm>
+                    <a:prstGeom prst="rect"/>
+                    <a:ln/>
+                  </pic:spPr>
+                </pic:pic>
+              </a:graphicData>
+            </a:graphic>
+          </wp:inline>
+        </w:drawing>
+      </w:r>
+      <w:r>
+        <w:rPr>
+          <w:rtl w:val="0"/>
+        </w:rPr>
+      </w:r>
+    </w:p>
+    <w:p>
+      <w:pPr>
+        <w:spacing w:line="240" w:lineRule="auto"/>
+        <w:ind w:left="0" w:firstLine="0"/>
+        <w:rPr/>
+      </w:pPr>
+      <w:r>
+        <w:rPr>
+          <w:rtl w:val="0"/>
+        </w:rPr>
+      </w:r>
+    </w:p>
+    <w:p>
+      <w:pPr>
+        <w:spacing w:line="240" w:lineRule="auto"/>
+        <w:ind w:left="0" w:firstLine="0"/>
+        <w:rPr/>
+      </w:pPr>
+      <w:r>
+        <w:rPr>
+          <w:rtl w:val="0"/>
+        </w:rPr>
+      </w:r>
+    </w:p>
+    <w:p>
+      <w:pPr>
+        <w:spacing w:line="240" w:lineRule="auto"/>
+        <w:ind w:left="0" w:firstLine="0"/>
+        <w:rPr/>
+      </w:pPr>
+      <w:r>
+        <w:rPr>
+          <w:rtl w:val="0"/>
+        </w:rPr>
+      </w:r>
+    </w:p>
+    <w:p>
+      <w:pPr>
+        <w:spacing w:line="240" w:lineRule="auto"/>
+        <w:ind w:left="0" w:firstLine="0"/>
+        <w:rPr/>
+      </w:pPr>
+      <w:r>
+        <w:rPr>
+          <w:rtl w:val="0"/>
+        </w:rPr>
+      </w:r>
+    </w:p>
+    <w:p>
+      <w:pPr>
+        <w:spacing w:line="240" w:lineRule="auto"/>
+        <w:ind w:left="0" w:firstLine="0"/>
+        <w:rPr/>
+      </w:pPr>
+      <w:r>
+        <w:rPr>
+          <w:rtl w:val="0"/>
+        </w:rPr>
+      </w:r>
+    </w:p>
+    <w:p>
+      <w:pPr>
+        <w:spacing w:line="240" w:lineRule="auto"/>
+        <w:ind w:left="0" w:firstLine="0"/>
+        <w:rPr/>
+      </w:pPr>
+      <w:r>
+        <w:rPr>
+          <w:rtl w:val="0"/>
+        </w:rPr>
+      </w:r>
+    </w:p>
+    <w:p>
+      <w:pPr>
+        <w:spacing w:line="240" w:lineRule="auto"/>
+        <w:ind w:left="0" w:firstLine="0"/>
+        <w:rPr/>
+      </w:pPr>
+      <w:r>
+        <w:rPr>
+          <w:rtl w:val="0"/>
+        </w:rPr>
+      </w:r>
+    </w:p>
+    <w:p>
+      <w:pPr>
         <w:spacing w:line="240" w:lineRule="auto"/>
         <w:ind w:left="0" w:firstLine="0"/>
         <w:rPr/>
@@ -2247,9 +3305,9 @@
       </w:r>
     </w:p>
     <w:sectPr>
-      <w:headerReference r:id="rId7" w:type="default"/>
-      <w:headerReference r:id="rId8" w:type="first"/>
-      <w:footerReference r:id="rId9" w:type="first"/>
+      <w:headerReference r:id="rId11" w:type="default"/>
+      <w:headerReference r:id="rId12" w:type="first"/>
+      <w:footerReference r:id="rId13" w:type="first"/>
       <w:pgSz w:h="16834" w:w="11909" w:orient="portrait"/>
       <w:pgMar w:bottom="1440" w:top="1440" w:left="1440" w:right="1440" w:header="720" w:footer="720"/>
       <w:pgNumType w:start="1"/>

</xml_diff>

<commit_message>
conclusions added to experiment design document
</commit_message>
<xml_diff>
--- a/docs/experiment design.docx
+++ b/docs/experiment design.docx
@@ -243,7 +243,7 @@
       <w:pPr>
         <w:numPr>
           <w:ilvl w:val="0"/>
-          <w:numId w:val="3"/>
+          <w:numId w:val="4"/>
         </w:numPr>
         <w:spacing w:line="240" w:lineRule="auto"/>
         <w:ind w:left="720" w:hanging="360"/>
@@ -262,7 +262,7 @@
       <w:pPr>
         <w:numPr>
           <w:ilvl w:val="0"/>
-          <w:numId w:val="3"/>
+          <w:numId w:val="4"/>
         </w:numPr>
         <w:spacing w:line="240" w:lineRule="auto"/>
         <w:ind w:left="720" w:hanging="360"/>
@@ -281,7 +281,7 @@
       <w:pPr>
         <w:numPr>
           <w:ilvl w:val="0"/>
-          <w:numId w:val="3"/>
+          <w:numId w:val="4"/>
         </w:numPr>
         <w:spacing w:line="240" w:lineRule="auto"/>
         <w:ind w:left="720" w:hanging="360"/>
@@ -300,7 +300,7 @@
       <w:pPr>
         <w:numPr>
           <w:ilvl w:val="0"/>
-          <w:numId w:val="3"/>
+          <w:numId w:val="4"/>
         </w:numPr>
         <w:spacing w:line="240" w:lineRule="auto"/>
         <w:ind w:left="720" w:hanging="360"/>
@@ -319,7 +319,7 @@
       <w:pPr>
         <w:numPr>
           <w:ilvl w:val="0"/>
-          <w:numId w:val="3"/>
+          <w:numId w:val="4"/>
         </w:numPr>
         <w:spacing w:line="240" w:lineRule="auto"/>
         <w:ind w:left="720" w:hanging="360"/>
@@ -338,7 +338,7 @@
       <w:pPr>
         <w:numPr>
           <w:ilvl w:val="0"/>
-          <w:numId w:val="3"/>
+          <w:numId w:val="4"/>
         </w:numPr>
         <w:spacing w:line="240" w:lineRule="auto"/>
         <w:ind w:left="720" w:hanging="360"/>
@@ -1947,12 +1947,12 @@
           <wp:inline distB="114300" distT="114300" distL="114300" distR="114300">
             <wp:extent cx="5731200" cy="3238500"/>
             <wp:effectExtent b="0" l="0" r="0" t="0"/>
-            <wp:docPr id="1" name="image5.png"/>
+            <wp:docPr id="1" name="image1.png"/>
             <a:graphic>
               <a:graphicData uri="http://schemas.openxmlformats.org/drawingml/2006/picture">
                 <pic:pic>
                   <pic:nvPicPr>
-                    <pic:cNvPr id="0" name="image5.png"/>
+                    <pic:cNvPr id="0" name="image1.png"/>
                     <pic:cNvPicPr preferRelativeResize="0"/>
                   </pic:nvPicPr>
                   <pic:blipFill>
@@ -2481,12 +2481,12 @@
           <wp:inline distB="114300" distT="114300" distL="114300" distR="114300">
             <wp:extent cx="5731200" cy="1092200"/>
             <wp:effectExtent b="0" l="0" r="0" t="0"/>
-            <wp:docPr id="3" name="image1.png"/>
+            <wp:docPr id="3" name="image2.png"/>
             <a:graphic>
               <a:graphicData uri="http://schemas.openxmlformats.org/drawingml/2006/picture">
                 <pic:pic>
                   <pic:nvPicPr>
-                    <pic:cNvPr id="0" name="image1.png"/>
+                    <pic:cNvPr id="0" name="image2.png"/>
                     <pic:cNvPicPr preferRelativeResize="0"/>
                   </pic:nvPicPr>
                   <pic:blipFill>
@@ -2791,12 +2791,12 @@
           <wp:inline distB="114300" distT="114300" distL="114300" distR="114300">
             <wp:extent cx="5019675" cy="2924175"/>
             <wp:effectExtent b="0" l="0" r="0" t="0"/>
-            <wp:docPr id="4" name="image3.png"/>
+            <wp:docPr id="4" name="image5.png"/>
             <a:graphic>
               <a:graphicData uri="http://schemas.openxmlformats.org/drawingml/2006/picture">
                 <pic:pic>
                   <pic:nvPicPr>
-                    <pic:cNvPr id="0" name="image3.png"/>
+                    <pic:cNvPr id="0" name="image5.png"/>
                     <pic:cNvPicPr preferRelativeResize="0"/>
                   </pic:nvPicPr>
                   <pic:blipFill>
@@ -3019,12 +3019,12 @@
           <wp:inline distB="114300" distT="114300" distL="114300" distR="114300">
             <wp:extent cx="5731200" cy="1066800"/>
             <wp:effectExtent b="0" l="0" r="0" t="0"/>
-            <wp:docPr id="5" name="image4.png"/>
+            <wp:docPr id="5" name="image3.png"/>
             <a:graphic>
               <a:graphicData uri="http://schemas.openxmlformats.org/drawingml/2006/picture">
                 <pic:pic>
                   <pic:nvPicPr>
-                    <pic:cNvPr id="0" name="image4.png"/>
+                    <pic:cNvPr id="0" name="image3.png"/>
                     <pic:cNvPicPr preferRelativeResize="0"/>
                   </pic:nvPicPr>
                   <pic:blipFill>
@@ -3173,12 +3173,12 @@
           <wp:inline distB="114300" distT="114300" distL="114300" distR="114300">
             <wp:extent cx="4324350" cy="2962275"/>
             <wp:effectExtent b="0" l="0" r="0" t="0"/>
-            <wp:docPr id="2" name="image2.png"/>
+            <wp:docPr id="2" name="image4.png"/>
             <a:graphic>
               <a:graphicData uri="http://schemas.openxmlformats.org/drawingml/2006/picture">
                 <pic:pic>
                   <pic:nvPicPr>
-                    <pic:cNvPr id="0" name="image2.png"/>
+                    <pic:cNvPr id="0" name="image4.png"/>
                     <pic:cNvPicPr preferRelativeResize="0"/>
                   </pic:nvPicPr>
                   <pic:blipFill>
@@ -3211,37 +3211,146 @@
     <w:p>
       <w:pPr>
         <w:spacing w:line="240" w:lineRule="auto"/>
-        <w:ind w:left="0" w:firstLine="0"/>
-        <w:rPr/>
-      </w:pPr>
-      <w:r>
-        <w:rPr>
-          <w:rtl w:val="0"/>
-        </w:rPr>
-      </w:r>
-    </w:p>
-    <w:p>
-      <w:pPr>
-        <w:spacing w:line="240" w:lineRule="auto"/>
-        <w:ind w:left="0" w:firstLine="0"/>
-        <w:rPr/>
-      </w:pPr>
-      <w:r>
-        <w:rPr>
-          <w:rtl w:val="0"/>
-        </w:rPr>
-      </w:r>
-    </w:p>
-    <w:p>
-      <w:pPr>
-        <w:spacing w:line="240" w:lineRule="auto"/>
-        <w:ind w:left="0" w:firstLine="0"/>
-        <w:rPr/>
-      </w:pPr>
-      <w:r>
-        <w:rPr>
-          <w:rtl w:val="0"/>
-        </w:rPr>
+        <w:rPr/>
+      </w:pPr>
+      <w:r>
+        <w:rPr>
+          <w:rtl w:val="0"/>
+        </w:rPr>
+      </w:r>
+    </w:p>
+    <w:p>
+      <w:pPr>
+        <w:spacing w:line="240" w:lineRule="auto"/>
+        <w:rPr/>
+      </w:pPr>
+      <w:r>
+        <w:rPr>
+          <w:rtl w:val="0"/>
+        </w:rPr>
+        <w:t xml:space="preserve">Conclusiones del experimento:</w:t>
+      </w:r>
+    </w:p>
+    <w:p>
+      <w:pPr>
+        <w:spacing w:line="240" w:lineRule="auto"/>
+        <w:rPr/>
+      </w:pPr>
+      <w:r>
+        <w:rPr>
+          <w:rtl w:val="0"/>
+        </w:rPr>
+      </w:r>
+    </w:p>
+    <w:p>
+      <w:pPr>
+        <w:numPr>
+          <w:ilvl w:val="0"/>
+          <w:numId w:val="3"/>
+        </w:numPr>
+        <w:spacing w:line="240" w:lineRule="auto"/>
+        <w:ind w:left="720" w:hanging="360"/>
+        <w:rPr>
+          <w:u w:val="none"/>
+        </w:rPr>
+      </w:pPr>
+      <w:r>
+        <w:rPr>
+          <w:rtl w:val="0"/>
+        </w:rPr>
+        <w:t xml:space="preserve">El porcentaje de correctitud no se ve afectado por la cantidad de RAM que se utilice.</w:t>
+      </w:r>
+    </w:p>
+    <w:p>
+      <w:pPr>
+        <w:numPr>
+          <w:ilvl w:val="0"/>
+          <w:numId w:val="3"/>
+        </w:numPr>
+        <w:spacing w:line="240" w:lineRule="auto"/>
+        <w:ind w:left="720" w:hanging="360"/>
+        <w:rPr>
+          <w:u w:val="none"/>
+        </w:rPr>
+      </w:pPr>
+      <w:r>
+        <w:rPr>
+          <w:rtl w:val="0"/>
+        </w:rPr>
+        <w:t xml:space="preserve">El porcentaje de correctitud de la implementación manual del árbol de decisión es mayor a la implementación de librería.</w:t>
+      </w:r>
+    </w:p>
+    <w:p>
+      <w:pPr>
+        <w:numPr>
+          <w:ilvl w:val="0"/>
+          <w:numId w:val="3"/>
+        </w:numPr>
+        <w:spacing w:line="240" w:lineRule="auto"/>
+        <w:ind w:left="720" w:hanging="360"/>
+        <w:rPr>
+          <w:u w:val="none"/>
+        </w:rPr>
+      </w:pPr>
+      <w:r>
+        <w:rPr>
+          <w:rtl w:val="0"/>
+        </w:rPr>
+        <w:t xml:space="preserve">El porcentaje de correctitud es mayor entre mayor sea el porcentaje de entrenamiento del árbol de decisión.</w:t>
+      </w:r>
+    </w:p>
+    <w:p>
+      <w:pPr>
+        <w:numPr>
+          <w:ilvl w:val="0"/>
+          <w:numId w:val="3"/>
+        </w:numPr>
+        <w:spacing w:line="240" w:lineRule="auto"/>
+        <w:ind w:left="720" w:hanging="360"/>
+        <w:rPr>
+          <w:u w:val="none"/>
+        </w:rPr>
+      </w:pPr>
+      <w:r>
+        <w:rPr>
+          <w:rtl w:val="0"/>
+        </w:rPr>
+        <w:t xml:space="preserve">El tiempo usado en clasificar el resto del dataset es inversamente proporcional al porcentaje de entrenamiento, entre mayor sea el porcentaje de entrenamiento menor será el tiempo usado en clasificar el resto del dataset.</w:t>
+      </w:r>
+    </w:p>
+    <w:p>
+      <w:pPr>
+        <w:numPr>
+          <w:ilvl w:val="0"/>
+          <w:numId w:val="3"/>
+        </w:numPr>
+        <w:spacing w:line="240" w:lineRule="auto"/>
+        <w:ind w:left="720" w:hanging="360"/>
+      </w:pPr>
+      <w:r>
+        <w:rPr>
+          <w:rtl w:val="0"/>
+        </w:rPr>
+        <w:t xml:space="preserve">El tiempo usado en clasificar el resto del dataset no se ve afectado por la memoria RAM utilizada.</w:t>
+      </w:r>
+    </w:p>
+    <w:p>
+      <w:pPr>
+        <w:numPr>
+          <w:ilvl w:val="0"/>
+          <w:numId w:val="3"/>
+        </w:numPr>
+        <w:spacing w:line="240" w:lineRule="auto"/>
+        <w:ind w:left="720" w:hanging="360"/>
+        <w:rPr>
+          <w:u w:val="none"/>
+        </w:rPr>
+      </w:pPr>
+      <w:r>
+        <w:rPr>
+          <w:rtl w:val="0"/>
+        </w:rPr>
+        <w:t xml:space="preserve">El tiempo usado en clasificar el resto del dataset no se ve afectado por la implementación del árbol de decisión utilizada.</w:t>
       </w:r>
     </w:p>
     <w:p>
@@ -3728,6 +3837,116 @@
       </w:rPr>
     </w:lvl>
   </w:abstractNum>
+  <w:abstractNum w:abstractNumId="4">
+    <w:lvl w:ilvl="0">
+      <w:start w:val="1"/>
+      <w:numFmt w:val="bullet"/>
+      <w:lvlText w:val="●"/>
+      <w:lvlJc w:val="left"/>
+      <w:pPr>
+        <w:ind w:left="720" w:hanging="360"/>
+      </w:pPr>
+      <w:rPr>
+        <w:u w:val="none"/>
+      </w:rPr>
+    </w:lvl>
+    <w:lvl w:ilvl="1">
+      <w:start w:val="1"/>
+      <w:numFmt w:val="bullet"/>
+      <w:lvlText w:val="○"/>
+      <w:lvlJc w:val="left"/>
+      <w:pPr>
+        <w:ind w:left="1440" w:hanging="360"/>
+      </w:pPr>
+      <w:rPr>
+        <w:u w:val="none"/>
+      </w:rPr>
+    </w:lvl>
+    <w:lvl w:ilvl="2">
+      <w:start w:val="1"/>
+      <w:numFmt w:val="bullet"/>
+      <w:lvlText w:val="■"/>
+      <w:lvlJc w:val="left"/>
+      <w:pPr>
+        <w:ind w:left="2160" w:hanging="360"/>
+      </w:pPr>
+      <w:rPr>
+        <w:u w:val="none"/>
+      </w:rPr>
+    </w:lvl>
+    <w:lvl w:ilvl="3">
+      <w:start w:val="1"/>
+      <w:numFmt w:val="bullet"/>
+      <w:lvlText w:val="●"/>
+      <w:lvlJc w:val="left"/>
+      <w:pPr>
+        <w:ind w:left="2880" w:hanging="360"/>
+      </w:pPr>
+      <w:rPr>
+        <w:u w:val="none"/>
+      </w:rPr>
+    </w:lvl>
+    <w:lvl w:ilvl="4">
+      <w:start w:val="1"/>
+      <w:numFmt w:val="bullet"/>
+      <w:lvlText w:val="○"/>
+      <w:lvlJc w:val="left"/>
+      <w:pPr>
+        <w:ind w:left="3600" w:hanging="360"/>
+      </w:pPr>
+      <w:rPr>
+        <w:u w:val="none"/>
+      </w:rPr>
+    </w:lvl>
+    <w:lvl w:ilvl="5">
+      <w:start w:val="1"/>
+      <w:numFmt w:val="bullet"/>
+      <w:lvlText w:val="■"/>
+      <w:lvlJc w:val="left"/>
+      <w:pPr>
+        <w:ind w:left="4320" w:hanging="360"/>
+      </w:pPr>
+      <w:rPr>
+        <w:u w:val="none"/>
+      </w:rPr>
+    </w:lvl>
+    <w:lvl w:ilvl="6">
+      <w:start w:val="1"/>
+      <w:numFmt w:val="bullet"/>
+      <w:lvlText w:val="●"/>
+      <w:lvlJc w:val="left"/>
+      <w:pPr>
+        <w:ind w:left="5040" w:hanging="360"/>
+      </w:pPr>
+      <w:rPr>
+        <w:u w:val="none"/>
+      </w:rPr>
+    </w:lvl>
+    <w:lvl w:ilvl="7">
+      <w:start w:val="1"/>
+      <w:numFmt w:val="bullet"/>
+      <w:lvlText w:val="○"/>
+      <w:lvlJc w:val="left"/>
+      <w:pPr>
+        <w:ind w:left="5760" w:hanging="360"/>
+      </w:pPr>
+      <w:rPr>
+        <w:u w:val="none"/>
+      </w:rPr>
+    </w:lvl>
+    <w:lvl w:ilvl="8">
+      <w:start w:val="1"/>
+      <w:numFmt w:val="bullet"/>
+      <w:lvlText w:val="■"/>
+      <w:lvlJc w:val="left"/>
+      <w:pPr>
+        <w:ind w:left="6480" w:hanging="360"/>
+      </w:pPr>
+      <w:rPr>
+        <w:u w:val="none"/>
+      </w:rPr>
+    </w:lvl>
+  </w:abstractNum>
   <w:num w:numId="1">
     <w:abstractNumId w:val="1"/>
   </w:num>
@@ -3736,6 +3955,9 @@
   </w:num>
   <w:num w:numId="3">
     <w:abstractNumId w:val="3"/>
+  </w:num>
+  <w:num w:numId="4">
+    <w:abstractNumId w:val="4"/>
   </w:num>
 </w:numbering>
 </file>

</xml_diff>